<commit_message>
Portati avanti glossario e requisiti, fatto primo diagramma dei casi d'uso
</commit_message>
<xml_diff>
--- a/Glossario.docx
+++ b/Glossario.docx
@@ -63,12 +63,20 @@
             <w:r>
               <w:t>Versione standard</w:t>
             </w:r>
-          </w:p>
-        </w:tc>
-        <w:tc>
-          <w:tcPr>
-            <w:tcW w:w="7790" w:type="dxa"/>
-            <w:vMerge w:val="restart"/>
+            <w:r>
+              <w:br/>
+            </w:r>
+            <w:r>
+              <w:rPr>
+                <w:b w:val="0"/>
+              </w:rPr>
+              <w:t>Versione gratuita</w:t>
+            </w:r>
+          </w:p>
+        </w:tc>
+        <w:tc>
+          <w:tcPr>
+            <w:tcW w:w="7790" w:type="dxa"/>
           </w:tcPr>
           <w:p>
             <w:pPr>
@@ -77,11 +85,6 @@
             <w:r>
               <w:t>Versione del programma che impone le seguenti limitazioni:</w:t>
             </w:r>
-          </w:p>
-          <w:p>
-            <w:pPr>
-              <w:cnfStyle w:val="000000100000" w:firstRow="0" w:lastRow="0" w:firstColumn="0" w:lastColumn="0" w:oddVBand="0" w:evenVBand="0" w:oddHBand="1" w:evenHBand="0" w:firstRowFirstColumn="0" w:firstRowLastColumn="0" w:lastRowFirstColumn="0" w:lastRowLastColumn="0"/>
-            </w:pPr>
           </w:p>
           <w:p>
             <w:pPr>
@@ -144,99 +147,52 @@
       </w:tr>
       <w:tr>
         <w:trPr>
-          <w:trHeight w:val="225"/>
+          <w:trHeight w:val="251"/>
         </w:trPr>
         <w:tc>
           <w:tcPr>
             <w:cnfStyle w:val="001000000000" w:firstRow="0" w:lastRow="0" w:firstColumn="1" w:lastColumn="0" w:oddVBand="0" w:evenVBand="0" w:oddHBand="0" w:evenHBand="0" w:firstRowFirstColumn="0" w:firstRowLastColumn="0" w:lastRowFirstColumn="0" w:lastRowLastColumn="0"/>
             <w:tcW w:w="1838" w:type="dxa"/>
-            <w:shd w:val="clear" w:color="auto" w:fill="FBE4D5" w:themeFill="accent2" w:themeFillTint="33"/>
-          </w:tcPr>
-          <w:p>
-            <w:r>
-              <w:t>Versione gratuita</w:t>
-            </w:r>
-          </w:p>
-        </w:tc>
-        <w:tc>
-          <w:tcPr>
-            <w:tcW w:w="7790" w:type="dxa"/>
-            <w:vMerge/>
-            <w:shd w:val="clear" w:color="auto" w:fill="FBE4D5" w:themeFill="accent2" w:themeFillTint="33"/>
+            <w:shd w:val="clear" w:color="auto" w:fill="auto"/>
+          </w:tcPr>
+          <w:p>
+            <w:r>
+              <w:t>Versione premium</w:t>
+            </w:r>
+          </w:p>
+          <w:p>
+            <w:pPr>
+              <w:rPr>
+                <w:b w:val="0"/>
+              </w:rPr>
+            </w:pPr>
+            <w:r>
+              <w:rPr>
+                <w:b w:val="0"/>
+              </w:rPr>
+              <w:t>Versione a pagamento</w:t>
+            </w:r>
+          </w:p>
+        </w:tc>
+        <w:tc>
+          <w:tcPr>
+            <w:tcW w:w="7790" w:type="dxa"/>
+            <w:shd w:val="clear" w:color="auto" w:fill="auto"/>
           </w:tcPr>
           <w:p>
             <w:pPr>
               <w:cnfStyle w:val="000000000000" w:firstRow="0" w:lastRow="0" w:firstColumn="0" w:lastColumn="0" w:oddVBand="0" w:evenVBand="0" w:oddHBand="0" w:evenHBand="0" w:firstRowFirstColumn="0" w:firstRowLastColumn="0" w:lastRowFirstColumn="0" w:lastRowLastColumn="0"/>
             </w:pPr>
+            <w:r>
+              <w:t>Versione del programma senza le limitazioni della versione standard.</w:t>
+            </w:r>
           </w:p>
         </w:tc>
       </w:tr>
       <w:tr>
         <w:trPr>
           <w:cnfStyle w:val="000000100000" w:firstRow="0" w:lastRow="0" w:firstColumn="0" w:lastColumn="0" w:oddVBand="0" w:evenVBand="0" w:oddHBand="1" w:evenHBand="0" w:firstRowFirstColumn="0" w:firstRowLastColumn="0" w:lastRowFirstColumn="0" w:lastRowLastColumn="0"/>
-          <w:trHeight w:val="251"/>
-        </w:trPr>
-        <w:tc>
-          <w:tcPr>
-            <w:cnfStyle w:val="001000000000" w:firstRow="0" w:lastRow="0" w:firstColumn="1" w:lastColumn="0" w:oddVBand="0" w:evenVBand="0" w:oddHBand="0" w:evenHBand="0" w:firstRowFirstColumn="0" w:firstRowLastColumn="0" w:lastRowFirstColumn="0" w:lastRowLastColumn="0"/>
-            <w:tcW w:w="1838" w:type="dxa"/>
-            <w:shd w:val="clear" w:color="auto" w:fill="auto"/>
-          </w:tcPr>
-          <w:p>
-            <w:r>
-              <w:t>Versione premium</w:t>
-            </w:r>
-          </w:p>
-        </w:tc>
-        <w:tc>
-          <w:tcPr>
-            <w:tcW w:w="7790" w:type="dxa"/>
-            <w:vMerge w:val="restart"/>
-            <w:shd w:val="clear" w:color="auto" w:fill="auto"/>
-          </w:tcPr>
-          <w:p>
-            <w:pPr>
-              <w:cnfStyle w:val="000000100000" w:firstRow="0" w:lastRow="0" w:firstColumn="0" w:lastColumn="0" w:oddVBand="0" w:evenVBand="0" w:oddHBand="1" w:evenHBand="0" w:firstRowFirstColumn="0" w:firstRowLastColumn="0" w:lastRowFirstColumn="0" w:lastRowLastColumn="0"/>
-            </w:pPr>
-            <w:r>
-              <w:t>Versione del programma senza le limitazioni della versione standard.</w:t>
-            </w:r>
-          </w:p>
-        </w:tc>
-      </w:tr>
-      <w:tr>
-        <w:trPr>
-          <w:trHeight w:val="250"/>
-        </w:trPr>
-        <w:tc>
-          <w:tcPr>
-            <w:cnfStyle w:val="001000000000" w:firstRow="0" w:lastRow="0" w:firstColumn="1" w:lastColumn="0" w:oddVBand="0" w:evenVBand="0" w:oddHBand="0" w:evenHBand="0" w:firstRowFirstColumn="0" w:firstRowLastColumn="0" w:lastRowFirstColumn="0" w:lastRowLastColumn="0"/>
-            <w:tcW w:w="1838" w:type="dxa"/>
-            <w:shd w:val="clear" w:color="auto" w:fill="auto"/>
-          </w:tcPr>
-          <w:p>
-            <w:r>
-              <w:t>Versione a pagamento</w:t>
-            </w:r>
-          </w:p>
-        </w:tc>
-        <w:tc>
-          <w:tcPr>
-            <w:tcW w:w="7790" w:type="dxa"/>
-            <w:vMerge/>
-            <w:shd w:val="clear" w:color="auto" w:fill="auto"/>
-          </w:tcPr>
-          <w:p>
-            <w:pPr>
-              <w:cnfStyle w:val="000000000000" w:firstRow="0" w:lastRow="0" w:firstColumn="0" w:lastColumn="0" w:oddVBand="0" w:evenVBand="0" w:oddHBand="0" w:evenHBand="0" w:firstRowFirstColumn="0" w:firstRowLastColumn="0" w:lastRowFirstColumn="0" w:lastRowLastColumn="0"/>
-            </w:pPr>
-          </w:p>
-        </w:tc>
-      </w:tr>
-      <w:tr>
-        <w:trPr>
-          <w:cnfStyle w:val="000000100000" w:firstRow="0" w:lastRow="0" w:firstColumn="0" w:lastColumn="0" w:oddVBand="0" w:evenVBand="0" w:oddHBand="1" w:evenHBand="0" w:firstRowFirstColumn="0" w:firstRowLastColumn="0" w:lastRowFirstColumn="0" w:lastRowLastColumn="0"/>
-          <w:trHeight w:val="564"/>
+          <w:trHeight w:val="1343"/>
         </w:trPr>
         <w:tc>
           <w:tcPr>
@@ -269,27 +225,30 @@
               <w:commentReference w:id="0"/>
             </w:r>
           </w:p>
-        </w:tc>
-        <w:tc>
-          <w:tcPr>
-            <w:tcW w:w="7790" w:type="dxa"/>
-            <w:vMerge w:val="restart"/>
-          </w:tcPr>
-          <w:p>
-            <w:pPr>
-              <w:cnfStyle w:val="000000100000" w:firstRow="0" w:lastRow="0" w:firstColumn="0" w:lastColumn="0" w:oddVBand="0" w:evenVBand="0" w:oddHBand="1" w:evenHBand="0" w:firstRowFirstColumn="0" w:firstRowLastColumn="0" w:lastRowFirstColumn="0" w:lastRowLastColumn="0"/>
-            </w:pPr>
-            <w:r>
-              <w:t xml:space="preserve">Persona che </w:t>
-            </w:r>
-            <w:r>
-              <w:t>utilizza l’applicativo</w:t>
-            </w:r>
-            <w:r>
-              <w:t xml:space="preserve"> e che, dopo essersi autenticato, può interagire </w:t>
-            </w:r>
-            <w:r>
-              <w:t xml:space="preserve">con esso. </w:t>
+          <w:p>
+            <w:pPr>
+              <w:rPr>
+                <w:b w:val="0"/>
+              </w:rPr>
+            </w:pPr>
+            <w:r>
+              <w:rPr>
+                <w:b w:val="0"/>
+              </w:rPr>
+              <w:t>Utilizzatore</w:t>
+            </w:r>
+          </w:p>
+        </w:tc>
+        <w:tc>
+          <w:tcPr>
+            <w:tcW w:w="7790" w:type="dxa"/>
+          </w:tcPr>
+          <w:p>
+            <w:pPr>
+              <w:cnfStyle w:val="000000100000" w:firstRow="0" w:lastRow="0" w:firstColumn="0" w:lastColumn="0" w:oddVBand="0" w:evenVBand="0" w:oddHBand="1" w:evenHBand="0" w:firstRowFirstColumn="0" w:firstRowLastColumn="0" w:lastRowFirstColumn="0" w:lastRowLastColumn="0"/>
+            </w:pPr>
+            <w:r>
+              <w:t xml:space="preserve">Persona che utilizza l’applicativo e che, dopo essersi autenticato, può interagire con esso. </w:t>
             </w:r>
           </w:p>
           <w:p>
@@ -329,31 +288,34 @@
         </w:tc>
       </w:tr>
       <w:tr>
-        <w:trPr>
-          <w:trHeight w:val="563"/>
-        </w:trPr>
-        <w:tc>
-          <w:tcPr>
-            <w:cnfStyle w:val="001000000000" w:firstRow="0" w:lastRow="0" w:firstColumn="1" w:lastColumn="0" w:oddVBand="0" w:evenVBand="0" w:oddHBand="0" w:evenHBand="0" w:firstRowFirstColumn="0" w:firstRowLastColumn="0" w:lastRowFirstColumn="0" w:lastRowLastColumn="0"/>
-            <w:tcW w:w="1838" w:type="dxa"/>
-            <w:shd w:val="clear" w:color="auto" w:fill="FBE4D5" w:themeFill="accent2" w:themeFillTint="33"/>
-          </w:tcPr>
-          <w:p>
-            <w:r>
-              <w:t>Utilizzatore</w:t>
-            </w:r>
-          </w:p>
-        </w:tc>
-        <w:tc>
-          <w:tcPr>
-            <w:tcW w:w="7790" w:type="dxa"/>
-            <w:vMerge/>
-            <w:shd w:val="clear" w:color="auto" w:fill="FBE4D5" w:themeFill="accent2" w:themeFillTint="33"/>
+        <w:tc>
+          <w:tcPr>
+            <w:cnfStyle w:val="001000000000" w:firstRow="0" w:lastRow="0" w:firstColumn="1" w:lastColumn="0" w:oddVBand="0" w:evenVBand="0" w:oddHBand="0" w:evenHBand="0" w:firstRowFirstColumn="0" w:firstRowLastColumn="0" w:lastRowFirstColumn="0" w:lastRowLastColumn="0"/>
+            <w:tcW w:w="1838" w:type="dxa"/>
+          </w:tcPr>
+          <w:p>
+            <w:r>
+              <w:t>Profilo utente</w:t>
+            </w:r>
+          </w:p>
+        </w:tc>
+        <w:tc>
+          <w:tcPr>
+            <w:tcW w:w="7790" w:type="dxa"/>
           </w:tcPr>
           <w:p>
             <w:pPr>
               <w:cnfStyle w:val="000000000000" w:firstRow="0" w:lastRow="0" w:firstColumn="0" w:lastColumn="0" w:oddVBand="0" w:evenVBand="0" w:oddHBand="0" w:evenHBand="0" w:firstRowFirstColumn="0" w:firstRowLastColumn="0" w:lastRowFirstColumn="0" w:lastRowLastColumn="0"/>
             </w:pPr>
+            <w:r>
+              <w:t xml:space="preserve">Una descrizione completa delle caratteristiche rilevanti di un utilizzatore composta da scheda anagrafica e fisiologica, </w:t>
+            </w:r>
+            <w:r>
+              <w:t>obiettivo, formula da utilizzare per il calcolo del peso forma e</w:t>
+            </w:r>
+            <w:r>
+              <w:t xml:space="preserve"> preferenze alimentari.</w:t>
+            </w:r>
           </w:p>
         </w:tc>
       </w:tr>
@@ -368,38 +330,6 @@
           </w:tcPr>
           <w:p>
             <w:r>
-              <w:t>Profilo utente</w:t>
-            </w:r>
-          </w:p>
-        </w:tc>
-        <w:tc>
-          <w:tcPr>
-            <w:tcW w:w="7790" w:type="dxa"/>
-          </w:tcPr>
-          <w:p>
-            <w:pPr>
-              <w:cnfStyle w:val="000000100000" w:firstRow="0" w:lastRow="0" w:firstColumn="0" w:lastColumn="0" w:oddVBand="0" w:evenVBand="0" w:oddHBand="1" w:evenHBand="0" w:firstRowFirstColumn="0" w:firstRowLastColumn="0" w:lastRowFirstColumn="0" w:lastRowLastColumn="0"/>
-            </w:pPr>
-            <w:r>
-              <w:t xml:space="preserve">Una descrizione completa delle caratteristiche rilevanti di un utilizzatore composta da scheda anagrafica e fisiologica, </w:t>
-            </w:r>
-            <w:r>
-              <w:t>obiettivo, formula da utilizzare per il calcolo del peso forma e</w:t>
-            </w:r>
-            <w:r>
-              <w:t xml:space="preserve"> preferenze alimentari.</w:t>
-            </w:r>
-          </w:p>
-        </w:tc>
-      </w:tr>
-      <w:tr>
-        <w:tc>
-          <w:tcPr>
-            <w:cnfStyle w:val="001000000000" w:firstRow="0" w:lastRow="0" w:firstColumn="1" w:lastColumn="0" w:oddVBand="0" w:evenVBand="0" w:oddHBand="0" w:evenHBand="0" w:firstRowFirstColumn="0" w:firstRowLastColumn="0" w:lastRowFirstColumn="0" w:lastRowLastColumn="0"/>
-            <w:tcW w:w="1838" w:type="dxa"/>
-          </w:tcPr>
-          <w:p>
-            <w:r>
               <w:t>Scheda anagrafica e fisiologica</w:t>
             </w:r>
           </w:p>
@@ -410,14 +340,194 @@
           </w:tcPr>
           <w:p>
             <w:pPr>
+              <w:cnfStyle w:val="000000100000" w:firstRow="0" w:lastRow="0" w:firstColumn="0" w:lastColumn="0" w:oddVBand="0" w:evenVBand="0" w:oddHBand="1" w:evenHBand="0" w:firstRowFirstColumn="0" w:firstRowLastColumn="0" w:lastRowFirstColumn="0" w:lastRowLastColumn="0"/>
+            </w:pPr>
+            <w:r>
+              <w:t>Contenitore delle informazioni necessarie per il calcolo della dieta inserite dall’utente all’atto della creazione di un nuovo profilo. Comprende:</w:t>
+            </w:r>
+          </w:p>
+          <w:p>
+            <w:pPr>
+              <w:pStyle w:val="Paragrafoelenco"/>
+              <w:numPr>
+                <w:ilvl w:val="0"/>
+                <w:numId w:val="2"/>
+              </w:numPr>
+              <w:cnfStyle w:val="000000100000" w:firstRow="0" w:lastRow="0" w:firstColumn="0" w:lastColumn="0" w:oddVBand="0" w:evenVBand="0" w:oddHBand="1" w:evenHBand="0" w:firstRowFirstColumn="0" w:firstRowLastColumn="0" w:lastRowFirstColumn="0" w:lastRowLastColumn="0"/>
+            </w:pPr>
+            <w:r>
+              <w:t>Nome</w:t>
+            </w:r>
+          </w:p>
+          <w:p>
+            <w:pPr>
+              <w:pStyle w:val="Paragrafoelenco"/>
+              <w:numPr>
+                <w:ilvl w:val="0"/>
+                <w:numId w:val="2"/>
+              </w:numPr>
+              <w:cnfStyle w:val="000000100000" w:firstRow="0" w:lastRow="0" w:firstColumn="0" w:lastColumn="0" w:oddVBand="0" w:evenVBand="0" w:oddHBand="1" w:evenHBand="0" w:firstRowFirstColumn="0" w:firstRowLastColumn="0" w:lastRowFirstColumn="0" w:lastRowLastColumn="0"/>
+            </w:pPr>
+            <w:r>
+              <w:t>Cognome</w:t>
+            </w:r>
+          </w:p>
+          <w:p>
+            <w:pPr>
+              <w:pStyle w:val="Paragrafoelenco"/>
+              <w:numPr>
+                <w:ilvl w:val="0"/>
+                <w:numId w:val="2"/>
+              </w:numPr>
+              <w:cnfStyle w:val="000000100000" w:firstRow="0" w:lastRow="0" w:firstColumn="0" w:lastColumn="0" w:oddVBand="0" w:evenVBand="0" w:oddHBand="1" w:evenHBand="0" w:firstRowFirstColumn="0" w:firstRowLastColumn="0" w:lastRowFirstColumn="0" w:lastRowLastColumn="0"/>
+            </w:pPr>
+            <w:r>
+              <w:t>Data di nascita</w:t>
+            </w:r>
+          </w:p>
+          <w:p>
+            <w:pPr>
+              <w:pStyle w:val="Paragrafoelenco"/>
+              <w:numPr>
+                <w:ilvl w:val="0"/>
+                <w:numId w:val="2"/>
+              </w:numPr>
+              <w:cnfStyle w:val="000000100000" w:firstRow="0" w:lastRow="0" w:firstColumn="0" w:lastColumn="0" w:oddVBand="0" w:evenVBand="0" w:oddHBand="1" w:evenHBand="0" w:firstRowFirstColumn="0" w:firstRowLastColumn="0" w:lastRowFirstColumn="0" w:lastRowLastColumn="0"/>
+            </w:pPr>
+            <w:r>
+              <w:t>Peso</w:t>
+            </w:r>
+            <w:r>
+              <w:t xml:space="preserve"> (espresso in Kg)</w:t>
+            </w:r>
+          </w:p>
+          <w:p>
+            <w:pPr>
+              <w:pStyle w:val="Paragrafoelenco"/>
+              <w:numPr>
+                <w:ilvl w:val="0"/>
+                <w:numId w:val="2"/>
+              </w:numPr>
+              <w:cnfStyle w:val="000000100000" w:firstRow="0" w:lastRow="0" w:firstColumn="0" w:lastColumn="0" w:oddVBand="0" w:evenVBand="0" w:oddHBand="1" w:evenHBand="0" w:firstRowFirstColumn="0" w:firstRowLastColumn="0" w:lastRowFirstColumn="0" w:lastRowLastColumn="0"/>
+            </w:pPr>
+            <w:r>
+              <w:t>Altezza</w:t>
+            </w:r>
+            <w:r>
+              <w:t xml:space="preserve"> (espresso in cm)</w:t>
+            </w:r>
+          </w:p>
+          <w:p>
+            <w:pPr>
+              <w:pStyle w:val="Paragrafoelenco"/>
+              <w:numPr>
+                <w:ilvl w:val="0"/>
+                <w:numId w:val="2"/>
+              </w:numPr>
+              <w:cnfStyle w:val="000000100000" w:firstRow="0" w:lastRow="0" w:firstColumn="0" w:lastColumn="0" w:oddVBand="0" w:evenVBand="0" w:oddHBand="1" w:evenHBand="0" w:firstRowFirstColumn="0" w:firstRowLastColumn="0" w:lastRowFirstColumn="0" w:lastRowLastColumn="0"/>
+            </w:pPr>
+            <w:r>
+              <w:t>Sesso</w:t>
+            </w:r>
+            <w:r>
+              <w:t xml:space="preserve"> </w:t>
+            </w:r>
+          </w:p>
+          <w:p>
+            <w:pPr>
+              <w:pStyle w:val="Paragrafoelenco"/>
+              <w:numPr>
+                <w:ilvl w:val="0"/>
+                <w:numId w:val="2"/>
+              </w:numPr>
+              <w:cnfStyle w:val="000000100000" w:firstRow="0" w:lastRow="0" w:firstColumn="0" w:lastColumn="0" w:oddVBand="0" w:evenVBand="0" w:oddHBand="1" w:evenHBand="0" w:firstRowFirstColumn="0" w:firstRowLastColumn="0" w:lastRowFirstColumn="0" w:lastRowLastColumn="0"/>
+            </w:pPr>
+            <w:r>
+              <w:t>Ore di lavoro settimanale</w:t>
+            </w:r>
+            <w:r>
+              <w:t xml:space="preserve"> </w:t>
+            </w:r>
+          </w:p>
+          <w:p>
+            <w:pPr>
+              <w:pStyle w:val="Paragrafoelenco"/>
+              <w:numPr>
+                <w:ilvl w:val="0"/>
+                <w:numId w:val="2"/>
+              </w:numPr>
+              <w:cnfStyle w:val="000000100000" w:firstRow="0" w:lastRow="0" w:firstColumn="0" w:lastColumn="0" w:oddVBand="0" w:evenVBand="0" w:oddHBand="1" w:evenHBand="0" w:firstRowFirstColumn="0" w:firstRowLastColumn="0" w:lastRowFirstColumn="0" w:lastRowLastColumn="0"/>
+            </w:pPr>
+            <w:r>
+              <w:t xml:space="preserve">Carico </w:t>
+            </w:r>
+            <w:r>
+              <w:t>lavorativo</w:t>
+            </w:r>
+          </w:p>
+          <w:p>
+            <w:pPr>
+              <w:pStyle w:val="Paragrafoelenco"/>
+              <w:numPr>
+                <w:ilvl w:val="0"/>
+                <w:numId w:val="2"/>
+              </w:numPr>
+              <w:cnfStyle w:val="000000100000" w:firstRow="0" w:lastRow="0" w:firstColumn="0" w:lastColumn="0" w:oddVBand="0" w:evenVBand="0" w:oddHBand="1" w:evenHBand="0" w:firstRowFirstColumn="0" w:firstRowLastColumn="0" w:lastRowFirstColumn="0" w:lastRowLastColumn="0"/>
+            </w:pPr>
+            <w:r>
+              <w:t>Ore di attività sportiva settimanale</w:t>
+            </w:r>
+          </w:p>
+          <w:p>
+            <w:pPr>
+              <w:pStyle w:val="Paragrafoelenco"/>
+              <w:numPr>
+                <w:ilvl w:val="0"/>
+                <w:numId w:val="2"/>
+              </w:numPr>
+              <w:cnfStyle w:val="000000100000" w:firstRow="0" w:lastRow="0" w:firstColumn="0" w:lastColumn="0" w:oddVBand="0" w:evenVBand="0" w:oddHBand="1" w:evenHBand="0" w:firstRowFirstColumn="0" w:firstRowLastColumn="0" w:lastRowFirstColumn="0" w:lastRowLastColumn="0"/>
+            </w:pPr>
+            <w:r>
+              <w:t xml:space="preserve">Carico </w:t>
+            </w:r>
+            <w:r>
+              <w:t>sportivo</w:t>
+            </w:r>
+          </w:p>
+          <w:p>
+            <w:pPr>
+              <w:cnfStyle w:val="000000100000" w:firstRow="0" w:lastRow="0" w:firstColumn="0" w:lastColumn="0" w:oddVBand="0" w:evenVBand="0" w:oddHBand="1" w:evenHBand="0" w:firstRowFirstColumn="0" w:firstRowLastColumn="0" w:lastRowFirstColumn="0" w:lastRowLastColumn="0"/>
+            </w:pPr>
+          </w:p>
+        </w:tc>
+      </w:tr>
+      <w:tr>
+        <w:tc>
+          <w:tcPr>
+            <w:cnfStyle w:val="001000000000" w:firstRow="0" w:lastRow="0" w:firstColumn="1" w:lastColumn="0" w:oddVBand="0" w:evenVBand="0" w:oddHBand="0" w:evenHBand="0" w:firstRowFirstColumn="0" w:firstRowLastColumn="0" w:lastRowFirstColumn="0" w:lastRowLastColumn="0"/>
+            <w:tcW w:w="1838" w:type="dxa"/>
+          </w:tcPr>
+          <w:p>
+            <w:r>
+              <w:t>Obiettivi</w:t>
+            </w:r>
+          </w:p>
+        </w:tc>
+        <w:tc>
+          <w:tcPr>
+            <w:tcW w:w="7790" w:type="dxa"/>
+          </w:tcPr>
+          <w:p>
+            <w:pPr>
               <w:cnfStyle w:val="000000000000" w:firstRow="0" w:lastRow="0" w:firstColumn="0" w:lastColumn="0" w:oddVBand="0" w:evenVBand="0" w:oddHBand="0" w:evenHBand="0" w:firstRowFirstColumn="0" w:firstRowLastColumn="0" w:lastRowFirstColumn="0" w:lastRowLastColumn="0"/>
             </w:pPr>
             <w:r>
-              <w:t>Contenitore delle informazioni necessarie per il calcolo della dieta inserite dall’utente all’atto della creazione di un nuovo profilo. Comprende:</w:t>
-            </w:r>
-          </w:p>
-          <w:p>
-            <w:pPr>
+              <w:t>Ciò che l’utente desidera ottenere tramite la dieta. Per ogni obiettivo è prevista una dieta di default indicata tra parentesi. Sono previsti gli obiettivi di:</w:t>
+            </w:r>
+          </w:p>
+          <w:p>
+            <w:pPr>
+              <w:ind w:left="360"/>
               <w:cnfStyle w:val="000000000000" w:firstRow="0" w:lastRow="0" w:firstColumn="0" w:lastColumn="0" w:oddVBand="0" w:evenVBand="0" w:oddHBand="0" w:evenHBand="0" w:firstRowFirstColumn="0" w:firstRowLastColumn="0" w:lastRowFirstColumn="0" w:lastRowLastColumn="0"/>
             </w:pPr>
           </w:p>
@@ -431,7 +541,7 @@
               <w:cnfStyle w:val="000000000000" w:firstRow="0" w:lastRow="0" w:firstColumn="0" w:lastColumn="0" w:oddVBand="0" w:evenVBand="0" w:oddHBand="0" w:evenHBand="0" w:firstRowFirstColumn="0" w:firstRowLastColumn="0" w:lastRowFirstColumn="0" w:lastRowLastColumn="0"/>
             </w:pPr>
             <w:r>
-              <w:t>Nome</w:t>
+              <w:t>Mantenimento peso (dieta a kcal)</w:t>
             </w:r>
           </w:p>
           <w:p>
@@ -444,7 +554,7 @@
               <w:cnfStyle w:val="000000000000" w:firstRow="0" w:lastRow="0" w:firstColumn="0" w:lastColumn="0" w:oddVBand="0" w:evenVBand="0" w:oddHBand="0" w:evenHBand="0" w:firstRowFirstColumn="0" w:firstRowLastColumn="0" w:lastRowFirstColumn="0" w:lastRowLastColumn="0"/>
             </w:pPr>
             <w:r>
-              <w:t>Cognome</w:t>
+              <w:t>Dimagrimento (dieta a kcal)</w:t>
             </w:r>
           </w:p>
           <w:p>
@@ -457,7 +567,7 @@
               <w:cnfStyle w:val="000000000000" w:firstRow="0" w:lastRow="0" w:firstColumn="0" w:lastColumn="0" w:oddVBand="0" w:evenVBand="0" w:oddHBand="0" w:evenHBand="0" w:firstRowFirstColumn="0" w:firstRowLastColumn="0" w:lastRowFirstColumn="0" w:lastRowLastColumn="0"/>
             </w:pPr>
             <w:r>
-              <w:t>Data di nascita</w:t>
+              <w:t>Aumento massa muscolare (dieta a kcal)</w:t>
             </w:r>
           </w:p>
           <w:p>
@@ -470,103 +580,7 @@
               <w:cnfStyle w:val="000000000000" w:firstRow="0" w:lastRow="0" w:firstColumn="0" w:lastColumn="0" w:oddVBand="0" w:evenVBand="0" w:oddHBand="0" w:evenHBand="0" w:firstRowFirstColumn="0" w:firstRowLastColumn="0" w:lastRowFirstColumn="0" w:lastRowLastColumn="0"/>
             </w:pPr>
             <w:r>
-              <w:t>Peso</w:t>
-            </w:r>
-            <w:r>
-              <w:t xml:space="preserve"> (espresso in Kg)</w:t>
-            </w:r>
-          </w:p>
-          <w:p>
-            <w:pPr>
-              <w:pStyle w:val="Paragrafoelenco"/>
-              <w:numPr>
-                <w:ilvl w:val="0"/>
-                <w:numId w:val="2"/>
-              </w:numPr>
-              <w:cnfStyle w:val="000000000000" w:firstRow="0" w:lastRow="0" w:firstColumn="0" w:lastColumn="0" w:oddVBand="0" w:evenVBand="0" w:oddHBand="0" w:evenHBand="0" w:firstRowFirstColumn="0" w:firstRowLastColumn="0" w:lastRowFirstColumn="0" w:lastRowLastColumn="0"/>
-            </w:pPr>
-            <w:r>
-              <w:t>Altezza</w:t>
-            </w:r>
-            <w:r>
-              <w:t xml:space="preserve"> (espresso in cm)</w:t>
-            </w:r>
-          </w:p>
-          <w:p>
-            <w:pPr>
-              <w:pStyle w:val="Paragrafoelenco"/>
-              <w:numPr>
-                <w:ilvl w:val="0"/>
-                <w:numId w:val="2"/>
-              </w:numPr>
-              <w:cnfStyle w:val="000000000000" w:firstRow="0" w:lastRow="0" w:firstColumn="0" w:lastColumn="0" w:oddVBand="0" w:evenVBand="0" w:oddHBand="0" w:evenHBand="0" w:firstRowFirstColumn="0" w:firstRowLastColumn="0" w:lastRowFirstColumn="0" w:lastRowLastColumn="0"/>
-            </w:pPr>
-            <w:r>
-              <w:t>Sesso</w:t>
-            </w:r>
-            <w:r>
-              <w:t xml:space="preserve"> </w:t>
-            </w:r>
-          </w:p>
-          <w:p>
-            <w:pPr>
-              <w:pStyle w:val="Paragrafoelenco"/>
-              <w:numPr>
-                <w:ilvl w:val="0"/>
-                <w:numId w:val="2"/>
-              </w:numPr>
-              <w:cnfStyle w:val="000000000000" w:firstRow="0" w:lastRow="0" w:firstColumn="0" w:lastColumn="0" w:oddVBand="0" w:evenVBand="0" w:oddHBand="0" w:evenHBand="0" w:firstRowFirstColumn="0" w:firstRowLastColumn="0" w:lastRowFirstColumn="0" w:lastRowLastColumn="0"/>
-            </w:pPr>
-            <w:r>
-              <w:t>Ore di lavoro settimanale</w:t>
-            </w:r>
-            <w:r>
-              <w:t xml:space="preserve"> </w:t>
-            </w:r>
-          </w:p>
-          <w:p>
-            <w:pPr>
-              <w:pStyle w:val="Paragrafoelenco"/>
-              <w:numPr>
-                <w:ilvl w:val="0"/>
-                <w:numId w:val="2"/>
-              </w:numPr>
-              <w:cnfStyle w:val="000000000000" w:firstRow="0" w:lastRow="0" w:firstColumn="0" w:lastColumn="0" w:oddVBand="0" w:evenVBand="0" w:oddHBand="0" w:evenHBand="0" w:firstRowFirstColumn="0" w:firstRowLastColumn="0" w:lastRowFirstColumn="0" w:lastRowLastColumn="0"/>
-            </w:pPr>
-            <w:r>
-              <w:t xml:space="preserve">Carico </w:t>
-            </w:r>
-            <w:r>
-              <w:t>lavorativo</w:t>
-            </w:r>
-          </w:p>
-          <w:p>
-            <w:pPr>
-              <w:pStyle w:val="Paragrafoelenco"/>
-              <w:numPr>
-                <w:ilvl w:val="0"/>
-                <w:numId w:val="2"/>
-              </w:numPr>
-              <w:cnfStyle w:val="000000000000" w:firstRow="0" w:lastRow="0" w:firstColumn="0" w:lastColumn="0" w:oddVBand="0" w:evenVBand="0" w:oddHBand="0" w:evenHBand="0" w:firstRowFirstColumn="0" w:firstRowLastColumn="0" w:lastRowFirstColumn="0" w:lastRowLastColumn="0"/>
-            </w:pPr>
-            <w:r>
-              <w:t>Ore di attività sportiva settimanale</w:t>
-            </w:r>
-          </w:p>
-          <w:p>
-            <w:pPr>
-              <w:pStyle w:val="Paragrafoelenco"/>
-              <w:numPr>
-                <w:ilvl w:val="0"/>
-                <w:numId w:val="2"/>
-              </w:numPr>
-              <w:cnfStyle w:val="000000000000" w:firstRow="0" w:lastRow="0" w:firstColumn="0" w:lastColumn="0" w:oddVBand="0" w:evenVBand="0" w:oddHBand="0" w:evenHBand="0" w:firstRowFirstColumn="0" w:firstRowLastColumn="0" w:lastRowFirstColumn="0" w:lastRowLastColumn="0"/>
-            </w:pPr>
-            <w:r>
-              <w:t xml:space="preserve">Carico </w:t>
-            </w:r>
-            <w:r>
-              <w:t>sportivo</w:t>
+              <w:t>Definizione muscolare (dieta a kcal)</w:t>
             </w:r>
           </w:p>
           <w:p>
@@ -587,104 +601,6 @@
           </w:tcPr>
           <w:p>
             <w:r>
-              <w:t>Obiettivi</w:t>
-            </w:r>
-          </w:p>
-        </w:tc>
-        <w:tc>
-          <w:tcPr>
-            <w:tcW w:w="7790" w:type="dxa"/>
-          </w:tcPr>
-          <w:p>
-            <w:pPr>
-              <w:cnfStyle w:val="000000100000" w:firstRow="0" w:lastRow="0" w:firstColumn="0" w:lastColumn="0" w:oddVBand="0" w:evenVBand="0" w:oddHBand="1" w:evenHBand="0" w:firstRowFirstColumn="0" w:firstRowLastColumn="0" w:lastRowFirstColumn="0" w:lastRowLastColumn="0"/>
-            </w:pPr>
-            <w:r>
-              <w:t>Ciò che l’utente desidera ottenere tramite la dieta. Per ogni obiettivo è prevista una dieta di default indicata tra parentesi. Sono previsti gli obiettivi di:</w:t>
-            </w:r>
-          </w:p>
-          <w:p>
-            <w:pPr>
-              <w:ind w:left="360"/>
-              <w:cnfStyle w:val="000000100000" w:firstRow="0" w:lastRow="0" w:firstColumn="0" w:lastColumn="0" w:oddVBand="0" w:evenVBand="0" w:oddHBand="1" w:evenHBand="0" w:firstRowFirstColumn="0" w:firstRowLastColumn="0" w:lastRowFirstColumn="0" w:lastRowLastColumn="0"/>
-            </w:pPr>
-          </w:p>
-          <w:p>
-            <w:pPr>
-              <w:pStyle w:val="Paragrafoelenco"/>
-              <w:numPr>
-                <w:ilvl w:val="0"/>
-                <w:numId w:val="2"/>
-              </w:numPr>
-              <w:cnfStyle w:val="000000100000" w:firstRow="0" w:lastRow="0" w:firstColumn="0" w:lastColumn="0" w:oddVBand="0" w:evenVBand="0" w:oddHBand="1" w:evenHBand="0" w:firstRowFirstColumn="0" w:firstRowLastColumn="0" w:lastRowFirstColumn="0" w:lastRowLastColumn="0"/>
-            </w:pPr>
-            <w:r>
-              <w:t>Mantenimento peso (dieta a kcal)</w:t>
-            </w:r>
-          </w:p>
-          <w:p>
-            <w:pPr>
-              <w:pStyle w:val="Paragrafoelenco"/>
-              <w:numPr>
-                <w:ilvl w:val="0"/>
-                <w:numId w:val="2"/>
-              </w:numPr>
-              <w:cnfStyle w:val="000000100000" w:firstRow="0" w:lastRow="0" w:firstColumn="0" w:lastColumn="0" w:oddVBand="0" w:evenVBand="0" w:oddHBand="1" w:evenHBand="0" w:firstRowFirstColumn="0" w:firstRowLastColumn="0" w:lastRowFirstColumn="0" w:lastRowLastColumn="0"/>
-            </w:pPr>
-            <w:r>
-              <w:t xml:space="preserve">Dimagrimento </w:t>
-            </w:r>
-            <w:r>
-              <w:t>(dieta a kcal)</w:t>
-            </w:r>
-          </w:p>
-          <w:p>
-            <w:pPr>
-              <w:pStyle w:val="Paragrafoelenco"/>
-              <w:numPr>
-                <w:ilvl w:val="0"/>
-                <w:numId w:val="2"/>
-              </w:numPr>
-              <w:cnfStyle w:val="000000100000" w:firstRow="0" w:lastRow="0" w:firstColumn="0" w:lastColumn="0" w:oddVBand="0" w:evenVBand="0" w:oddHBand="1" w:evenHBand="0" w:firstRowFirstColumn="0" w:firstRowLastColumn="0" w:lastRowFirstColumn="0" w:lastRowLastColumn="0"/>
-            </w:pPr>
-            <w:r>
-              <w:t xml:space="preserve">Aumento massa muscolare </w:t>
-            </w:r>
-            <w:r>
-              <w:t>(dieta a kcal)</w:t>
-            </w:r>
-          </w:p>
-          <w:p>
-            <w:pPr>
-              <w:pStyle w:val="Paragrafoelenco"/>
-              <w:numPr>
-                <w:ilvl w:val="0"/>
-                <w:numId w:val="2"/>
-              </w:numPr>
-              <w:cnfStyle w:val="000000100000" w:firstRow="0" w:lastRow="0" w:firstColumn="0" w:lastColumn="0" w:oddVBand="0" w:evenVBand="0" w:oddHBand="1" w:evenHBand="0" w:firstRowFirstColumn="0" w:firstRowLastColumn="0" w:lastRowFirstColumn="0" w:lastRowLastColumn="0"/>
-            </w:pPr>
-            <w:r>
-              <w:t xml:space="preserve">Definizione muscolare </w:t>
-            </w:r>
-            <w:r>
-              <w:t>(dieta a kcal)</w:t>
-            </w:r>
-          </w:p>
-          <w:p>
-            <w:pPr>
-              <w:cnfStyle w:val="000000100000" w:firstRow="0" w:lastRow="0" w:firstColumn="0" w:lastColumn="0" w:oddVBand="0" w:evenVBand="0" w:oddHBand="1" w:evenHBand="0" w:firstRowFirstColumn="0" w:firstRowLastColumn="0" w:lastRowFirstColumn="0" w:lastRowLastColumn="0"/>
-            </w:pPr>
-          </w:p>
-        </w:tc>
-      </w:tr>
-      <w:tr>
-        <w:tc>
-          <w:tcPr>
-            <w:cnfStyle w:val="001000000000" w:firstRow="0" w:lastRow="0" w:firstColumn="1" w:lastColumn="0" w:oddVBand="0" w:evenVBand="0" w:oddHBand="0" w:evenHBand="0" w:firstRowFirstColumn="0" w:firstRowLastColumn="0" w:lastRowFirstColumn="0" w:lastRowLastColumn="0"/>
-            <w:tcW w:w="1838" w:type="dxa"/>
-          </w:tcPr>
-          <w:p>
-            <w:r>
               <w:t>Preferenze Alimentari</w:t>
             </w:r>
           </w:p>
@@ -695,13 +611,58 @@
           </w:tcPr>
           <w:p>
             <w:pPr>
+              <w:cnfStyle w:val="000000100000" w:firstRow="0" w:lastRow="0" w:firstColumn="0" w:lastColumn="0" w:oddVBand="0" w:evenVBand="0" w:oddHBand="1" w:evenHBand="0" w:firstRowFirstColumn="0" w:firstRowLastColumn="0" w:lastRowFirstColumn="0" w:lastRowLastColumn="0"/>
+            </w:pPr>
+            <w:r>
+              <w:t>Ingredienti</w:t>
+            </w:r>
+            <w:r>
+              <w:t xml:space="preserve"> da escludere dal calcolo della dieta</w:t>
+            </w:r>
+          </w:p>
+        </w:tc>
+      </w:tr>
+      <w:tr>
+        <w:tc>
+          <w:tcPr>
+            <w:cnfStyle w:val="001000000000" w:firstRow="0" w:lastRow="0" w:firstColumn="1" w:lastColumn="0" w:oddVBand="0" w:evenVBand="0" w:oddHBand="0" w:evenHBand="0" w:firstRowFirstColumn="0" w:firstRowLastColumn="0" w:lastRowFirstColumn="0" w:lastRowLastColumn="0"/>
+            <w:tcW w:w="1838" w:type="dxa"/>
+          </w:tcPr>
+          <w:p>
+            <w:r>
+              <w:t>Carico</w:t>
+            </w:r>
+            <w:r>
+              <w:t xml:space="preserve"> sportivo</w:t>
+            </w:r>
+          </w:p>
+        </w:tc>
+        <w:tc>
+          <w:tcPr>
+            <w:tcW w:w="7790" w:type="dxa"/>
+          </w:tcPr>
+          <w:p>
+            <w:pPr>
               <w:cnfStyle w:val="000000000000" w:firstRow="0" w:lastRow="0" w:firstColumn="0" w:lastColumn="0" w:oddVBand="0" w:evenVBand="0" w:oddHBand="0" w:evenHBand="0" w:firstRowFirstColumn="0" w:firstRowLastColumn="0" w:lastRowFirstColumn="0" w:lastRowLastColumn="0"/>
             </w:pPr>
             <w:r>
-              <w:t>Ingredienti</w:t>
-            </w:r>
-            <w:r>
-              <w:t xml:space="preserve"> da escludere dal calcolo della dieta</w:t>
+              <w:t>Carico dell’attività sportiva indicato su una scala di valori da 1 a 5 dove 1 indica attività a bassa intensità e 5 indica l’estremo opposto.</w:t>
+            </w:r>
+          </w:p>
+          <w:p>
+            <w:pPr>
+              <w:cnfStyle w:val="000000000000" w:firstRow="0" w:lastRow="0" w:firstColumn="0" w:lastColumn="0" w:oddVBand="0" w:evenVBand="0" w:oddHBand="0" w:evenHBand="0" w:firstRowFirstColumn="0" w:firstRowLastColumn="0" w:lastRowFirstColumn="0" w:lastRowLastColumn="0"/>
+            </w:pPr>
+            <w:r>
+              <w:t>(</w:t>
+            </w:r>
+            <w:proofErr w:type="gramStart"/>
+            <w:r>
+              <w:t>esempio</w:t>
+            </w:r>
+            <w:proofErr w:type="gramEnd"/>
+            <w:r>
+              <w:t>: Yoga – 1, Calcio – 3, Triathlon – 5)</w:t>
             </w:r>
           </w:p>
         </w:tc>
@@ -717,23 +678,26 @@
           </w:tcPr>
           <w:p>
             <w:r>
-              <w:t>Carico</w:t>
-            </w:r>
-            <w:r>
-              <w:t xml:space="preserve"> sportivo</w:t>
-            </w:r>
-          </w:p>
-        </w:tc>
-        <w:tc>
-          <w:tcPr>
-            <w:tcW w:w="7790" w:type="dxa"/>
-          </w:tcPr>
-          <w:p>
-            <w:pPr>
-              <w:cnfStyle w:val="000000100000" w:firstRow="0" w:lastRow="0" w:firstColumn="0" w:lastColumn="0" w:oddVBand="0" w:evenVBand="0" w:oddHBand="1" w:evenHBand="0" w:firstRowFirstColumn="0" w:firstRowLastColumn="0" w:lastRowFirstColumn="0" w:lastRowLastColumn="0"/>
-            </w:pPr>
-            <w:r>
-              <w:t>Carico dell’attività sportiva indicato su una scala di valori da 1 a 5 dove 1 indica attività a bassa intensità e 5 indica l’estremo opposto.</w:t>
+              <w:t>Carico lavorativo</w:t>
+            </w:r>
+          </w:p>
+        </w:tc>
+        <w:tc>
+          <w:tcPr>
+            <w:tcW w:w="7790" w:type="dxa"/>
+          </w:tcPr>
+          <w:p>
+            <w:pPr>
+              <w:cnfStyle w:val="000000100000" w:firstRow="0" w:lastRow="0" w:firstColumn="0" w:lastColumn="0" w:oddVBand="0" w:evenVBand="0" w:oddHBand="1" w:evenHBand="0" w:firstRowFirstColumn="0" w:firstRowLastColumn="0" w:lastRowFirstColumn="0" w:lastRowLastColumn="0"/>
+            </w:pPr>
+            <w:r>
+              <w:t>Carico lavorativo</w:t>
+            </w:r>
+            <w:r>
+              <w:t xml:space="preserve"> indicato su una scala di valori da 1 a 5 dove 1 indica </w:t>
+            </w:r>
+            <w:r>
+              <w:t>lavoro di scrivania e 5 indica lavoro manuale intenso.</w:t>
             </w:r>
           </w:p>
           <w:p>
@@ -749,20 +713,24 @@
             </w:r>
             <w:proofErr w:type="gramEnd"/>
             <w:r>
-              <w:t>: Yoga – 1, Calcio – 3, Triathlon – 5)</w:t>
-            </w:r>
-          </w:p>
-        </w:tc>
-      </w:tr>
-      <w:tr>
-        <w:tc>
-          <w:tcPr>
-            <w:cnfStyle w:val="001000000000" w:firstRow="0" w:lastRow="0" w:firstColumn="1" w:lastColumn="0" w:oddVBand="0" w:evenVBand="0" w:oddHBand="0" w:evenHBand="0" w:firstRowFirstColumn="0" w:firstRowLastColumn="0" w:lastRowFirstColumn="0" w:lastRowLastColumn="0"/>
-            <w:tcW w:w="1838" w:type="dxa"/>
-          </w:tcPr>
-          <w:p>
-            <w:r>
-              <w:t>Carico lavorativo</w:t>
+              <w:t>: Impiegato – 1, Commesso – 3, Muratore - 5</w:t>
+            </w:r>
+            <w:r>
+              <w:t>)</w:t>
+            </w:r>
+          </w:p>
+        </w:tc>
+      </w:tr>
+      <w:tr>
+        <w:tc>
+          <w:tcPr>
+            <w:cnfStyle w:val="001000000000" w:firstRow="0" w:lastRow="0" w:firstColumn="1" w:lastColumn="0" w:oddVBand="0" w:evenVBand="0" w:oddHBand="0" w:evenHBand="0" w:firstRowFirstColumn="0" w:firstRowLastColumn="0" w:lastRowFirstColumn="0" w:lastRowLastColumn="0"/>
+            <w:tcW w:w="1838" w:type="dxa"/>
+          </w:tcPr>
+          <w:p>
+            <w:r>
+              <w:lastRenderedPageBreak/>
+              <w:t>Gestione profilo utente</w:t>
             </w:r>
           </w:p>
         </w:tc>
@@ -775,33 +743,7 @@
               <w:cnfStyle w:val="000000000000" w:firstRow="0" w:lastRow="0" w:firstColumn="0" w:lastColumn="0" w:oddVBand="0" w:evenVBand="0" w:oddHBand="0" w:evenHBand="0" w:firstRowFirstColumn="0" w:firstRowLastColumn="0" w:lastRowFirstColumn="0" w:lastRowLastColumn="0"/>
             </w:pPr>
             <w:r>
-              <w:t>Carico lavorativo</w:t>
-            </w:r>
-            <w:r>
-              <w:t xml:space="preserve"> indicato su una scala di valori da 1 a 5 dove 1 indica </w:t>
-            </w:r>
-            <w:r>
-              <w:t>lavoro di scrivania e 5 indica lavoro manuale intenso.</w:t>
-            </w:r>
-          </w:p>
-          <w:p>
-            <w:pPr>
-              <w:cnfStyle w:val="000000000000" w:firstRow="0" w:lastRow="0" w:firstColumn="0" w:lastColumn="0" w:oddVBand="0" w:evenVBand="0" w:oddHBand="0" w:evenHBand="0" w:firstRowFirstColumn="0" w:firstRowLastColumn="0" w:lastRowFirstColumn="0" w:lastRowLastColumn="0"/>
-            </w:pPr>
-            <w:r>
-              <w:lastRenderedPageBreak/>
-              <w:t>(</w:t>
-            </w:r>
-            <w:proofErr w:type="gramStart"/>
-            <w:r>
-              <w:t>esempio</w:t>
-            </w:r>
-            <w:proofErr w:type="gramEnd"/>
-            <w:r>
-              <w:t>: Impiegato – 1, Commesso – 3, Muratore - 5</w:t>
-            </w:r>
-            <w:r>
-              <w:t>)</w:t>
+              <w:t>Operazione generica di accesso a un profilo utente al fine di visualizzarlo, modificarlo, cancellarlo oppure crearne uno nuovo.</w:t>
             </w:r>
           </w:p>
         </w:tc>
@@ -817,7 +759,6 @@
           </w:tcPr>
           <w:p>
             <w:r>
-              <w:lastRenderedPageBreak/>
               <w:t>Compilazione profilo utente</w:t>
             </w:r>
           </w:p>
@@ -831,7 +772,16 @@
               <w:cnfStyle w:val="000000100000" w:firstRow="0" w:lastRow="0" w:firstColumn="0" w:lastColumn="0" w:oddVBand="0" w:evenVBand="0" w:oddHBand="1" w:evenHBand="0" w:firstRowFirstColumn="0" w:firstRowLastColumn="0" w:lastRowFirstColumn="0" w:lastRowLastColumn="0"/>
             </w:pPr>
             <w:r>
-              <w:t>Operazione di compilazione di un profilo utente.</w:t>
+              <w:t xml:space="preserve">Operazione di </w:t>
+            </w:r>
+            <w:r>
+              <w:t>riempimento d</w:t>
+            </w:r>
+            <w:r>
+              <w:t>i</w:t>
+            </w:r>
+            <w:r>
+              <w:t xml:space="preserve"> tutti i campi di un profilo utente.</w:t>
             </w:r>
           </w:p>
         </w:tc>
@@ -913,10 +863,10 @@
           </w:tcPr>
           <w:p>
             <w:r>
-              <w:t>Aggiunta</w:t>
-            </w:r>
-            <w:r>
-              <w:t xml:space="preserve"> profilo utente</w:t>
+              <w:t xml:space="preserve">Creazione </w:t>
+            </w:r>
+            <w:r>
+              <w:t>profilo utente</w:t>
             </w:r>
           </w:p>
         </w:tc>
@@ -929,7 +879,10 @@
               <w:cnfStyle w:val="000000000000" w:firstRow="0" w:lastRow="0" w:firstColumn="0" w:lastColumn="0" w:oddVBand="0" w:evenVBand="0" w:oddHBand="0" w:evenHBand="0" w:firstRowFirstColumn="0" w:firstRowLastColumn="0" w:lastRowFirstColumn="0" w:lastRowLastColumn="0"/>
             </w:pPr>
             <w:r>
-              <w:t xml:space="preserve">Operazione di creazione ed aggiunta di un nuovo profilo utente. Durante la creazione è necessario effettuare la compilazione del nuovo profilo. </w:t>
+              <w:t xml:space="preserve">Operazione di creazione </w:t>
+            </w:r>
+            <w:r>
+              <w:t xml:space="preserve">di un nuovo profilo utente. Durante la creazione è necessario effettuare la compilazione del nuovo profilo. </w:t>
             </w:r>
           </w:p>
         </w:tc>
@@ -979,6 +932,15 @@
             <w:r>
               <w:t>la versione</w:t>
             </w:r>
+            <w:r>
+              <w:br/>
+            </w:r>
+            <w:r>
+              <w:rPr>
+                <w:b w:val="0"/>
+              </w:rPr>
+              <w:t>Upgrade</w:t>
+            </w:r>
           </w:p>
         </w:tc>
         <w:tc>
@@ -993,15 +955,7 @@
               <w:t>Operazione di upgrade della versione del software.</w:t>
             </w:r>
             <w:r>
-              <w:t xml:space="preserve"> Prevede l’inserimento di un codice di attivazione da parte dell’utente in seguito alla validazione del quale vengono sbloccati i servizi aggiuntivi. Il codice viene comunicato all’utente esternamente al sistema. </w:t>
-            </w:r>
-          </w:p>
-          <w:p>
-            <w:pPr>
-              <w:cnfStyle w:val="000000000000" w:firstRow="0" w:lastRow="0" w:firstColumn="0" w:lastColumn="0" w:oddVBand="0" w:evenVBand="0" w:oddHBand="0" w:evenHBand="0" w:firstRowFirstColumn="0" w:firstRowLastColumn="0" w:lastRowFirstColumn="0" w:lastRowLastColumn="0"/>
-            </w:pPr>
-            <w:r>
-              <w:t>Le licenze sono permanenti.</w:t>
+              <w:t xml:space="preserve"> Prevede l’inserimento di un codice di attivazione da parte dell’utente in seguito alla validazione del quale vengono sbloccati i servizi aggiuntivi. Il codice viene comunicato all’utente esternamente al sistema. Le licenze sono permanenti.</w:t>
             </w:r>
             <w:r>
               <w:t xml:space="preserve"> </w:t>
@@ -1020,6 +974,15 @@
           </w:tcPr>
           <w:p>
             <w:r>
+              <w:t>Dieta</w:t>
+            </w:r>
+            <w:r>
+              <w:br/>
+            </w:r>
+            <w:r>
+              <w:rPr>
+                <w:b w:val="0"/>
+              </w:rPr>
               <w:t>Menù settimanale</w:t>
             </w:r>
           </w:p>
@@ -1093,7 +1056,13 @@
               <w:t xml:space="preserve">Scelta di </w:t>
             </w:r>
             <w:r>
-              <w:t>una dieta</w:t>
+              <w:t xml:space="preserve">una </w:t>
+            </w:r>
+            <w:r>
+              <w:t xml:space="preserve">tipologia di </w:t>
+            </w:r>
+            <w:r>
+              <w:t>dieta</w:t>
             </w:r>
           </w:p>
         </w:tc>
@@ -1132,8 +1101,13 @@
               <w:cnfStyle w:val="000000000000" w:firstRow="0" w:lastRow="0" w:firstColumn="0" w:lastColumn="0" w:oddVBand="0" w:evenVBand="0" w:oddHBand="0" w:evenHBand="0" w:firstRowFirstColumn="0" w:firstRowLastColumn="0" w:lastRowFirstColumn="0" w:lastRowLastColumn="0"/>
             </w:pPr>
             <w:r>
-              <w:t>Operazione di formulazione di un menù settimanale per un utilizzatore in base ai dati inseriti in un profilo utente.</w:t>
-            </w:r>
+              <w:t>Operazione di formulazione di un menù settimanale per un utilizzatore in base ai dat</w:t>
+            </w:r>
+            <w:r>
+              <w:t>i inseriti in un profilo utente tramite un algoritmo di calcolo della dieta</w:t>
+            </w:r>
+            <w:bookmarkStart w:id="1" w:name="_GoBack"/>
+            <w:bookmarkEnd w:id="1"/>
           </w:p>
         </w:tc>
       </w:tr>
@@ -1150,6 +1124,15 @@
             <w:r>
               <w:t>Algoritmo di calcolo di una dieta</w:t>
             </w:r>
+            <w:r>
+              <w:br/>
+            </w:r>
+            <w:r>
+              <w:rPr>
+                <w:b w:val="0"/>
+              </w:rPr>
+              <w:t>Tipologia di dieta</w:t>
+            </w:r>
           </w:p>
         </w:tc>
         <w:tc>
@@ -1257,18 +1240,7 @@
               <w:cnfStyle w:val="000000000000" w:firstRow="0" w:lastRow="0" w:firstColumn="0" w:lastColumn="0" w:oddVBand="0" w:evenVBand="0" w:oddHBand="0" w:evenHBand="0" w:firstRowFirstColumn="0" w:firstRowLastColumn="0" w:lastRowFirstColumn="0" w:lastRowLastColumn="0"/>
             </w:pPr>
             <w:r>
-              <w:t>Operazione di sostituzione</w:t>
-            </w:r>
-            <w:bookmarkStart w:id="1" w:name="_GoBack"/>
-            <w:bookmarkEnd w:id="1"/>
-            <w:r>
-              <w:t xml:space="preserve"> di un piatto all’interno di un pasto con uno ad esso equi</w:t>
-            </w:r>
-            <w:r>
-              <w:t>valente</w:t>
-            </w:r>
-            <w:r>
-              <w:t>. L’equivalenza dipende dal tipo di dieta</w:t>
+              <w:t>Operazione di sostituzione di un piatto all’interno di un pasto con uno ad esso equivalente. L’equivalenza dipende dal tipo di dieta</w:t>
             </w:r>
             <w:r>
               <w:t>.</w:t>
@@ -1326,16 +1298,7 @@
               <w:cnfStyle w:val="000000000000" w:firstRow="0" w:lastRow="0" w:firstColumn="0" w:lastColumn="0" w:oddVBand="0" w:evenVBand="0" w:oddHBand="0" w:evenHBand="0" w:firstRowFirstColumn="0" w:firstRowLastColumn="0" w:lastRowFirstColumn="0" w:lastRowLastColumn="0"/>
             </w:pPr>
             <w:r>
-              <w:t>C</w:t>
-            </w:r>
-            <w:r>
-              <w:t xml:space="preserve">omposto da un elenco di ingredienti e associato </w:t>
-            </w:r>
-            <w:r>
-              <w:t xml:space="preserve">ad </w:t>
-            </w:r>
-            <w:r>
-              <w:t>un apporto nutrizionale basato su 100gr di prodotto alimentare.</w:t>
+              <w:t>Composto da un elenco di ingredienti e associato ad un apporto nutrizionale basato su 100gr di prodotto alimentare.</w:t>
             </w:r>
           </w:p>
         </w:tc>
@@ -1364,13 +1327,7 @@
               <w:cnfStyle w:val="000000100000" w:firstRow="0" w:lastRow="0" w:firstColumn="0" w:lastColumn="0" w:oddVBand="0" w:evenVBand="0" w:oddHBand="1" w:evenHBand="0" w:firstRowFirstColumn="0" w:firstRowLastColumn="0" w:lastRowFirstColumn="0" w:lastRowLastColumn="0"/>
             </w:pPr>
             <w:r>
-              <w:t>Quantità di C</w:t>
-            </w:r>
-            <w:r>
-              <w:t>alorie</w:t>
-            </w:r>
-            <w:r>
-              <w:t>, proteine, carboidrati, grassi su cui basarsi per il calcolo della dieta</w:t>
+              <w:t>Quantità di Calorie, proteine, carboidrati, grassi su cui basarsi per il calcolo della dieta</w:t>
             </w:r>
           </w:p>
         </w:tc>
@@ -2771,7 +2728,7 @@
 </file>
 
 <file path=customXml/itemProps1.xml><?xml version="1.0" encoding="utf-8"?>
-<ds:datastoreItem xmlns:ds="http://schemas.openxmlformats.org/officeDocument/2006/customXml" ds:itemID="{A622F1AE-9C1C-4B95-AE89-757B6753A35B}">
+<ds:datastoreItem xmlns:ds="http://schemas.openxmlformats.org/officeDocument/2006/customXml" ds:itemID="{A7C9C3A8-020C-45E3-9FE2-18CF24B87B64}">
   <ds:schemaRefs>
     <ds:schemaRef ds:uri="http://schemas.openxmlformats.org/officeDocument/2006/bibliography"/>
   </ds:schemaRefs>

</xml_diff>

<commit_message>
Rimosso <<actor>> dal glossario, fatti tutti i casi d'uso in visio e png
</commit_message>
<xml_diff>
--- a/Glossario.docx
+++ b/Glossario.docx
@@ -200,37 +200,16 @@
             <w:tcW w:w="1838" w:type="dxa"/>
           </w:tcPr>
           <w:p>
-            <w:r>
-              <w:t xml:space="preserve">Utente </w:t>
-            </w:r>
-            <w:commentRangeStart w:id="0"/>
-            <w:r>
-              <w:t>&lt;&lt;</w:t>
-            </w:r>
-            <w:proofErr w:type="spellStart"/>
-            <w:r>
-              <w:t>actor</w:t>
-            </w:r>
-            <w:proofErr w:type="spellEnd"/>
-            <w:r>
-              <w:t>&gt;&gt;</w:t>
-            </w:r>
-            <w:commentRangeEnd w:id="0"/>
-            <w:r>
-              <w:rPr>
-                <w:rStyle w:val="Rimandocommento"/>
-                <w:b w:val="0"/>
-                <w:bCs w:val="0"/>
-              </w:rPr>
-              <w:commentReference w:id="0"/>
-            </w:r>
-          </w:p>
-          <w:p>
             <w:pPr>
               <w:rPr>
                 <w:b w:val="0"/>
               </w:rPr>
             </w:pPr>
+            <w:r>
+              <w:t xml:space="preserve">Utente </w:t>
+            </w:r>
+            <w:bookmarkStart w:id="0" w:name="_GoBack"/>
+            <w:bookmarkEnd w:id="0"/>
             <w:r>
               <w:rPr>
                 <w:b w:val="0"/>
@@ -654,15 +633,7 @@
               <w:cnfStyle w:val="000000000000" w:firstRow="0" w:lastRow="0" w:firstColumn="0" w:lastColumn="0" w:oddVBand="0" w:evenVBand="0" w:oddHBand="0" w:evenHBand="0" w:firstRowFirstColumn="0" w:firstRowLastColumn="0" w:lastRowFirstColumn="0" w:lastRowLastColumn="0"/>
             </w:pPr>
             <w:r>
-              <w:t>(</w:t>
-            </w:r>
-            <w:proofErr w:type="gramStart"/>
-            <w:r>
-              <w:t>esempio</w:t>
-            </w:r>
-            <w:proofErr w:type="gramEnd"/>
-            <w:r>
-              <w:t>: Yoga – 1, Calcio – 3, Triathlon – 5)</w:t>
+              <w:t>(esempio: Yoga – 1, Calcio – 3, Triathlon – 5)</w:t>
             </w:r>
           </w:p>
         </w:tc>
@@ -705,15 +676,7 @@
               <w:cnfStyle w:val="000000100000" w:firstRow="0" w:lastRow="0" w:firstColumn="0" w:lastColumn="0" w:oddVBand="0" w:evenVBand="0" w:oddHBand="1" w:evenHBand="0" w:firstRowFirstColumn="0" w:firstRowLastColumn="0" w:lastRowFirstColumn="0" w:lastRowLastColumn="0"/>
             </w:pPr>
             <w:r>
-              <w:t>(</w:t>
-            </w:r>
-            <w:proofErr w:type="gramStart"/>
-            <w:r>
-              <w:t>esempio</w:t>
-            </w:r>
-            <w:proofErr w:type="gramEnd"/>
-            <w:r>
-              <w:t>: Impiegato – 1, Commesso – 3, Muratore - 5</w:t>
+              <w:t>(esempio: Impiegato – 1, Commesso – 3, Muratore - 5</w:t>
             </w:r>
             <w:r>
               <w:t>)</w:t>
@@ -813,13 +776,8 @@
               <w:cnfStyle w:val="000000000000" w:firstRow="0" w:lastRow="0" w:firstColumn="0" w:lastColumn="0" w:oddVBand="0" w:evenVBand="0" w:oddHBand="0" w:evenHBand="0" w:firstRowFirstColumn="0" w:firstRowLastColumn="0" w:lastRowFirstColumn="0" w:lastRowLastColumn="0"/>
             </w:pPr>
             <w:r>
-              <w:t xml:space="preserve">Operazione di visualizzazione di un profilo utente. Contestualmente viene visualizzato il peso forma calcolato utilizzando la formula indicata nel profilo </w:t>
-            </w:r>
-            <w:proofErr w:type="gramStart"/>
-            <w:r>
-              <w:t xml:space="preserve">utente.   </w:t>
-            </w:r>
-            <w:proofErr w:type="gramEnd"/>
+              <w:t xml:space="preserve">Operazione di visualizzazione di un profilo utente. Contestualmente viene visualizzato il peso forma calcolato utilizzando la formula indicata nel profilo utente.   </w:t>
+            </w:r>
           </w:p>
         </w:tc>
       </w:tr>
@@ -1106,8 +1064,6 @@
             <w:r>
               <w:t>i inseriti in un profilo utente tramite un algoritmo di calcolo della dieta</w:t>
             </w:r>
-            <w:bookmarkStart w:id="1" w:name="_GoBack"/>
-            <w:bookmarkEnd w:id="1"/>
           </w:p>
         </w:tc>
       </w:tr>
@@ -1379,35 +1335,6 @@
 </w:document>
 </file>
 
-<file path=word/comments.xml><?xml version="1.0" encoding="utf-8"?>
-<w:comments xmlns:wpc="http://schemas.microsoft.com/office/word/2010/wordprocessingCanvas" xmlns:mc="http://schemas.openxmlformats.org/markup-compatibility/2006" xmlns:o="urn:schemas-microsoft-com:office:office" xmlns:r="http://schemas.openxmlformats.org/officeDocument/2006/relationships" xmlns:m="http://schemas.openxmlformats.org/officeDocument/2006/math" xmlns:v="urn:schemas-microsoft-com:vml" xmlns:wp14="http://schemas.microsoft.com/office/word/2010/wordprocessingDrawing" xmlns:wp="http://schemas.openxmlformats.org/drawingml/2006/wordprocessingDrawing" xmlns:w10="urn:schemas-microsoft-com:office:word" xmlns:w="http://schemas.openxmlformats.org/wordprocessingml/2006/main" xmlns:w14="http://schemas.microsoft.com/office/word/2010/wordml" xmlns:w15="http://schemas.microsoft.com/office/word/2012/wordml" xmlns:wpg="http://schemas.microsoft.com/office/word/2010/wordprocessingGroup" xmlns:wpi="http://schemas.microsoft.com/office/word/2010/wordprocessingInk" xmlns:wne="http://schemas.microsoft.com/office/word/2006/wordml" xmlns:wps="http://schemas.microsoft.com/office/word/2010/wordprocessingShape" mc:Ignorable="w14 w15 wp14">
-  <w:comment w:id="0" w:author="Federico B" w:date="2016-03-24T16:58:00Z" w:initials="FB">
-    <w:p>
-      <w:pPr>
-        <w:pStyle w:val="Testocommento"/>
-      </w:pPr>
-      <w:r>
-        <w:rPr>
-          <w:rStyle w:val="Rimandocommento"/>
-        </w:rPr>
-        <w:annotationRef/>
-      </w:r>
-      <w:proofErr w:type="gramStart"/>
-      <w:r>
-        <w:t>togliere</w:t>
-      </w:r>
-      <w:proofErr w:type="gramEnd"/>
-    </w:p>
-  </w:comment>
-</w:comments>
-</file>
-
-<file path=word/commentsExtended.xml><?xml version="1.0" encoding="utf-8"?>
-<w15:commentsEx xmlns:wpc="http://schemas.microsoft.com/office/word/2010/wordprocessingCanvas" xmlns:mc="http://schemas.openxmlformats.org/markup-compatibility/2006" xmlns:o="urn:schemas-microsoft-com:office:office" xmlns:r="http://schemas.openxmlformats.org/officeDocument/2006/relationships" xmlns:m="http://schemas.openxmlformats.org/officeDocument/2006/math" xmlns:v="urn:schemas-microsoft-com:vml" xmlns:wp14="http://schemas.microsoft.com/office/word/2010/wordprocessingDrawing" xmlns:wp="http://schemas.openxmlformats.org/drawingml/2006/wordprocessingDrawing" xmlns:w10="urn:schemas-microsoft-com:office:word" xmlns:w="http://schemas.openxmlformats.org/wordprocessingml/2006/main" xmlns:w14="http://schemas.microsoft.com/office/word/2010/wordml" xmlns:w15="http://schemas.microsoft.com/office/word/2012/wordml" xmlns:wpg="http://schemas.microsoft.com/office/word/2010/wordprocessingGroup" xmlns:wpi="http://schemas.microsoft.com/office/word/2010/wordprocessingInk" xmlns:wne="http://schemas.microsoft.com/office/word/2006/wordml" xmlns:wps="http://schemas.microsoft.com/office/word/2010/wordprocessingShape" mc:Ignorable="w14 w15 wp14">
-  <w15:commentEx w15:paraId="3645C22A" w15:done="0"/>
-</w15:commentsEx>
-</file>
-
 <file path=word/numbering.xml><?xml version="1.0" encoding="utf-8"?>
 <w:numbering xmlns:wpc="http://schemas.microsoft.com/office/word/2010/wordprocessingCanvas" xmlns:mc="http://schemas.openxmlformats.org/markup-compatibility/2006" xmlns:o="urn:schemas-microsoft-com:office:office" xmlns:r="http://schemas.openxmlformats.org/officeDocument/2006/relationships" xmlns:m="http://schemas.openxmlformats.org/officeDocument/2006/math" xmlns:v="urn:schemas-microsoft-com:vml" xmlns:wp14="http://schemas.microsoft.com/office/word/2010/wordprocessingDrawing" xmlns:wp="http://schemas.openxmlformats.org/drawingml/2006/wordprocessingDrawing" xmlns:w10="urn:schemas-microsoft-com:office:word" xmlns:w="http://schemas.openxmlformats.org/wordprocessingml/2006/main" xmlns:w14="http://schemas.microsoft.com/office/word/2010/wordml" xmlns:w15="http://schemas.microsoft.com/office/word/2012/wordml" xmlns:wpg="http://schemas.microsoft.com/office/word/2010/wordprocessingGroup" xmlns:wpi="http://schemas.microsoft.com/office/word/2010/wordprocessingInk" xmlns:wne="http://schemas.microsoft.com/office/word/2006/wordml" xmlns:wps="http://schemas.microsoft.com/office/word/2010/wordprocessingShape" mc:Ignorable="w14 w15 wp14">
   <w:abstractNum w:abstractNumId="0" w15:restartNumberingAfterBreak="0">
@@ -1756,14 +1683,6 @@
     <w:abstractNumId w:val="2"/>
   </w:num>
 </w:numbering>
-</file>
-
-<file path=word/people.xml><?xml version="1.0" encoding="utf-8"?>
-<w15:people xmlns:wpc="http://schemas.microsoft.com/office/word/2010/wordprocessingCanvas" xmlns:mc="http://schemas.openxmlformats.org/markup-compatibility/2006" xmlns:o="urn:schemas-microsoft-com:office:office" xmlns:r="http://schemas.openxmlformats.org/officeDocument/2006/relationships" xmlns:m="http://schemas.openxmlformats.org/officeDocument/2006/math" xmlns:v="urn:schemas-microsoft-com:vml" xmlns:wp14="http://schemas.microsoft.com/office/word/2010/wordprocessingDrawing" xmlns:wp="http://schemas.openxmlformats.org/drawingml/2006/wordprocessingDrawing" xmlns:w10="urn:schemas-microsoft-com:office:word" xmlns:w="http://schemas.openxmlformats.org/wordprocessingml/2006/main" xmlns:w14="http://schemas.microsoft.com/office/word/2010/wordml" xmlns:w15="http://schemas.microsoft.com/office/word/2012/wordml" xmlns:wpg="http://schemas.microsoft.com/office/word/2010/wordprocessingGroup" xmlns:wpi="http://schemas.microsoft.com/office/word/2010/wordprocessingInk" xmlns:wne="http://schemas.microsoft.com/office/word/2006/wordml" xmlns:wps="http://schemas.microsoft.com/office/word/2010/wordprocessingShape" mc:Ignorable="w14 w15 wp14">
-  <w15:person w15:author="Federico B">
-    <w15:presenceInfo w15:providerId="Windows Live" w15:userId="963921363de41aea"/>
-  </w15:person>
-</w15:people>
 </file>
 
 <file path=word/styles.xml><?xml version="1.0" encoding="utf-8"?>
@@ -2728,7 +2647,7 @@
 </file>
 
 <file path=customXml/itemProps1.xml><?xml version="1.0" encoding="utf-8"?>
-<ds:datastoreItem xmlns:ds="http://schemas.openxmlformats.org/officeDocument/2006/customXml" ds:itemID="{A7C9C3A8-020C-45E3-9FE2-18CF24B87B64}">
+<ds:datastoreItem xmlns:ds="http://schemas.openxmlformats.org/officeDocument/2006/customXml" ds:itemID="{207778FC-579C-4D02-A57C-6F8994437265}">
   <ds:schemaRefs>
     <ds:schemaRef ds:uri="http://schemas.openxmlformats.org/officeDocument/2006/bibliography"/>
   </ds:schemaRefs>

</xml_diff>

<commit_message>
Corretti errori glossario, aggiunta Feature, fatte classi di analisi
</commit_message>
<xml_diff>
--- a/Glossario.docx
+++ b/Glossario.docx
@@ -208,8 +208,6 @@
             <w:r>
               <w:t xml:space="preserve">Utente </w:t>
             </w:r>
-            <w:bookmarkStart w:id="0" w:name="_GoBack"/>
-            <w:bookmarkEnd w:id="0"/>
             <w:r>
               <w:rPr>
                 <w:b w:val="0"/>
@@ -287,10 +285,16 @@
               <w:cnfStyle w:val="000000000000" w:firstRow="0" w:lastRow="0" w:firstColumn="0" w:lastColumn="0" w:oddVBand="0" w:evenVBand="0" w:oddHBand="0" w:evenHBand="0" w:firstRowFirstColumn="0" w:firstRowLastColumn="0" w:lastRowFirstColumn="0" w:lastRowLastColumn="0"/>
             </w:pPr>
             <w:r>
-              <w:t xml:space="preserve">Una descrizione completa delle caratteristiche rilevanti di un utilizzatore composta da scheda anagrafica e fisiologica, </w:t>
-            </w:r>
-            <w:r>
-              <w:t>obiettivo, formula da utilizzare per il calcolo del peso forma e</w:t>
+              <w:t>Una descrizione completa delle caratteristic</w:t>
+            </w:r>
+            <w:r>
+              <w:t>he rilevanti di un utilizzatore, contiene</w:t>
+            </w:r>
+            <w:r>
+              <w:t xml:space="preserve"> scheda anagrafica e fisiologica, </w:t>
+            </w:r>
+            <w:r>
+              <w:t>obiettivo e</w:t>
             </w:r>
             <w:r>
               <w:t xml:space="preserve"> preferenze alimentari.</w:t>
@@ -322,7 +326,10 @@
               <w:cnfStyle w:val="000000100000" w:firstRow="0" w:lastRow="0" w:firstColumn="0" w:lastColumn="0" w:oddVBand="0" w:evenVBand="0" w:oddHBand="1" w:evenHBand="0" w:firstRowFirstColumn="0" w:firstRowLastColumn="0" w:lastRowFirstColumn="0" w:lastRowLastColumn="0"/>
             </w:pPr>
             <w:r>
-              <w:t>Contenitore delle informazioni necessarie per il calcolo della dieta inserite dall’utente all’atto della creazione di un nuovo profilo. Comprende:</w:t>
+              <w:t>I</w:t>
+            </w:r>
+            <w:r>
+              <w:t>nformazioni necessarie per il calcolo della dieta inserite dall’utente all’atto della creazione di un nuovo profilo. Comprende:</w:t>
             </w:r>
           </w:p>
           <w:p>
@@ -633,7 +640,15 @@
               <w:cnfStyle w:val="000000000000" w:firstRow="0" w:lastRow="0" w:firstColumn="0" w:lastColumn="0" w:oddVBand="0" w:evenVBand="0" w:oddHBand="0" w:evenHBand="0" w:firstRowFirstColumn="0" w:firstRowLastColumn="0" w:lastRowFirstColumn="0" w:lastRowLastColumn="0"/>
             </w:pPr>
             <w:r>
-              <w:t>(esempio: Yoga – 1, Calcio – 3, Triathlon – 5)</w:t>
+              <w:t>(</w:t>
+            </w:r>
+            <w:proofErr w:type="gramStart"/>
+            <w:r>
+              <w:t>esempio</w:t>
+            </w:r>
+            <w:proofErr w:type="gramEnd"/>
+            <w:r>
+              <w:t>: Yoga – 1, Calcio – 3, Triathlon – 5)</w:t>
             </w:r>
           </w:p>
         </w:tc>
@@ -676,7 +691,15 @@
               <w:cnfStyle w:val="000000100000" w:firstRow="0" w:lastRow="0" w:firstColumn="0" w:lastColumn="0" w:oddVBand="0" w:evenVBand="0" w:oddHBand="1" w:evenHBand="0" w:firstRowFirstColumn="0" w:firstRowLastColumn="0" w:lastRowFirstColumn="0" w:lastRowLastColumn="0"/>
             </w:pPr>
             <w:r>
-              <w:t>(esempio: Impiegato – 1, Commesso – 3, Muratore - 5</w:t>
+              <w:t>(</w:t>
+            </w:r>
+            <w:proofErr w:type="gramStart"/>
+            <w:r>
+              <w:t>esempio</w:t>
+            </w:r>
+            <w:proofErr w:type="gramEnd"/>
+            <w:r>
+              <w:t>: Impiegato – 1, Commesso – 3, Muratore - 5</w:t>
             </w:r>
             <w:r>
               <w:t>)</w:t>
@@ -692,7 +715,6 @@
           </w:tcPr>
           <w:p>
             <w:r>
-              <w:lastRenderedPageBreak/>
               <w:t>Gestione profilo utente</w:t>
             </w:r>
           </w:p>
@@ -722,6 +744,7 @@
           </w:tcPr>
           <w:p>
             <w:r>
+              <w:lastRenderedPageBreak/>
               <w:t>Compilazione profilo utente</w:t>
             </w:r>
           </w:p>
@@ -776,8 +799,19 @@
               <w:cnfStyle w:val="000000000000" w:firstRow="0" w:lastRow="0" w:firstColumn="0" w:lastColumn="0" w:oddVBand="0" w:evenVBand="0" w:oddHBand="0" w:evenHBand="0" w:firstRowFirstColumn="0" w:firstRowLastColumn="0" w:lastRowFirstColumn="0" w:lastRowLastColumn="0"/>
             </w:pPr>
             <w:r>
-              <w:t xml:space="preserve">Operazione di visualizzazione di un profilo utente. Contestualmente viene visualizzato il peso forma calcolato utilizzando la formula indicata nel profilo utente.   </w:t>
-            </w:r>
+              <w:t>Operazione di visualizzazione di un profilo utente. Contestualmente viene visualizzato il peso forma calcolato utilizzando la formula</w:t>
+            </w:r>
+            <w:r>
+              <w:t xml:space="preserve"> del peso </w:t>
+            </w:r>
+            <w:proofErr w:type="gramStart"/>
+            <w:r>
+              <w:t>forma</w:t>
+            </w:r>
+            <w:r>
+              <w:t xml:space="preserve">.   </w:t>
+            </w:r>
+            <w:proofErr w:type="gramEnd"/>
           </w:p>
         </w:tc>
       </w:tr>
@@ -931,6 +965,53 @@
             <w:tcW w:w="1838" w:type="dxa"/>
           </w:tcPr>
           <w:p>
+            <w:proofErr w:type="spellStart"/>
+            <w:r>
+              <w:t>Feature</w:t>
+            </w:r>
+            <w:proofErr w:type="spellEnd"/>
+          </w:p>
+          <w:p>
+            <w:pPr>
+              <w:rPr>
+                <w:b w:val="0"/>
+              </w:rPr>
+            </w:pPr>
+            <w:r>
+              <w:rPr>
+                <w:b w:val="0"/>
+              </w:rPr>
+              <w:t>Fun</w:t>
+            </w:r>
+            <w:r>
+              <w:rPr>
+                <w:b w:val="0"/>
+              </w:rPr>
+              <w:t>zionalità</w:t>
+            </w:r>
+          </w:p>
+        </w:tc>
+        <w:tc>
+          <w:tcPr>
+            <w:tcW w:w="7790" w:type="dxa"/>
+          </w:tcPr>
+          <w:p>
+            <w:pPr>
+              <w:cnfStyle w:val="000000100000" w:firstRow="0" w:lastRow="0" w:firstColumn="0" w:lastColumn="0" w:oddVBand="0" w:evenVBand="0" w:oddHBand="1" w:evenHBand="0" w:firstRowFirstColumn="0" w:firstRowLastColumn="0" w:lastRowFirstColumn="0" w:lastRowLastColumn="0"/>
+            </w:pPr>
+            <w:r>
+              <w:t xml:space="preserve">Funzionalità offerta dal sistema che può essere abilitata o meno a seconda della versione. Le funzionalità finora dichiarate sono: aggiunta di più di un utente, cambio dell’obiettivo, cambio dell’algoritmo del calcolo di una dieta, sostituzione di un piatto, visualizzazione pasto successivo. </w:t>
+            </w:r>
+          </w:p>
+        </w:tc>
+      </w:tr>
+      <w:tr>
+        <w:tc>
+          <w:tcPr>
+            <w:cnfStyle w:val="001000000000" w:firstRow="0" w:lastRow="0" w:firstColumn="1" w:lastColumn="0" w:oddVBand="0" w:evenVBand="0" w:oddHBand="0" w:evenHBand="0" w:firstRowFirstColumn="0" w:firstRowLastColumn="0" w:lastRowFirstColumn="0" w:lastRowLastColumn="0"/>
+            <w:tcW w:w="1838" w:type="dxa"/>
+          </w:tcPr>
+          <w:p>
             <w:r>
               <w:t>Dieta</w:t>
             </w:r>
@@ -951,51 +1032,10 @@
           </w:tcPr>
           <w:p>
             <w:pPr>
-              <w:cnfStyle w:val="000000100000" w:firstRow="0" w:lastRow="0" w:firstColumn="0" w:lastColumn="0" w:oddVBand="0" w:evenVBand="0" w:oddHBand="1" w:evenHBand="0" w:firstRowFirstColumn="0" w:firstRowLastColumn="0" w:lastRowFirstColumn="0" w:lastRowLastColumn="0"/>
+              <w:cnfStyle w:val="000000000000" w:firstRow="0" w:lastRow="0" w:firstColumn="0" w:lastColumn="0" w:oddVBand="0" w:evenVBand="0" w:oddHBand="0" w:evenHBand="0" w:firstRowFirstColumn="0" w:firstRowLastColumn="0" w:lastRowFirstColumn="0" w:lastRowLastColumn="0"/>
             </w:pPr>
             <w:r>
               <w:t>Programma settimanale dei pasti. Ogni giorno prevede una serie di pasti diversi a diversi orari.</w:t>
-            </w:r>
-          </w:p>
-        </w:tc>
-      </w:tr>
-      <w:tr>
-        <w:tc>
-          <w:tcPr>
-            <w:cnfStyle w:val="001000000000" w:firstRow="0" w:lastRow="0" w:firstColumn="1" w:lastColumn="0" w:oddVBand="0" w:evenVBand="0" w:oddHBand="0" w:evenHBand="0" w:firstRowFirstColumn="0" w:firstRowLastColumn="0" w:lastRowFirstColumn="0" w:lastRowLastColumn="0"/>
-            <w:tcW w:w="1838" w:type="dxa"/>
-          </w:tcPr>
-          <w:p>
-            <w:r>
-              <w:t>Visualizza</w:t>
-            </w:r>
-            <w:r>
-              <w:t>zione</w:t>
-            </w:r>
-            <w:r>
-              <w:t xml:space="preserve"> </w:t>
-            </w:r>
-            <w:r>
-              <w:t>del</w:t>
-            </w:r>
-            <w:r>
-              <w:t>la dieta corrente</w:t>
-            </w:r>
-          </w:p>
-        </w:tc>
-        <w:tc>
-          <w:tcPr>
-            <w:tcW w:w="7790" w:type="dxa"/>
-          </w:tcPr>
-          <w:p>
-            <w:pPr>
-              <w:cnfStyle w:val="000000000000" w:firstRow="0" w:lastRow="0" w:firstColumn="0" w:lastColumn="0" w:oddVBand="0" w:evenVBand="0" w:oddHBand="0" w:evenHBand="0" w:firstRowFirstColumn="0" w:firstRowLastColumn="0" w:lastRowFirstColumn="0" w:lastRowLastColumn="0"/>
-            </w:pPr>
-            <w:r>
-              <w:t>Stam</w:t>
-            </w:r>
-            <w:r>
-              <w:t>pa a video del menù settimanale.</w:t>
             </w:r>
           </w:p>
         </w:tc>
@@ -1011,6 +1051,47 @@
           </w:tcPr>
           <w:p>
             <w:r>
+              <w:t>Visualizza</w:t>
+            </w:r>
+            <w:r>
+              <w:t>zione</w:t>
+            </w:r>
+            <w:r>
+              <w:t xml:space="preserve"> </w:t>
+            </w:r>
+            <w:r>
+              <w:t>del</w:t>
+            </w:r>
+            <w:r>
+              <w:t>la dieta corrente</w:t>
+            </w:r>
+          </w:p>
+        </w:tc>
+        <w:tc>
+          <w:tcPr>
+            <w:tcW w:w="7790" w:type="dxa"/>
+          </w:tcPr>
+          <w:p>
+            <w:pPr>
+              <w:cnfStyle w:val="000000100000" w:firstRow="0" w:lastRow="0" w:firstColumn="0" w:lastColumn="0" w:oddVBand="0" w:evenVBand="0" w:oddHBand="1" w:evenHBand="0" w:firstRowFirstColumn="0" w:firstRowLastColumn="0" w:lastRowFirstColumn="0" w:lastRowLastColumn="0"/>
+            </w:pPr>
+            <w:r>
+              <w:t>Stam</w:t>
+            </w:r>
+            <w:r>
+              <w:t>pa a video del menù settimanale.</w:t>
+            </w:r>
+          </w:p>
+        </w:tc>
+      </w:tr>
+      <w:tr>
+        <w:tc>
+          <w:tcPr>
+            <w:cnfStyle w:val="001000000000" w:firstRow="0" w:lastRow="0" w:firstColumn="1" w:lastColumn="0" w:oddVBand="0" w:evenVBand="0" w:oddHBand="0" w:evenHBand="0" w:firstRowFirstColumn="0" w:firstRowLastColumn="0" w:lastRowFirstColumn="0" w:lastRowLastColumn="0"/>
+            <w:tcW w:w="1838" w:type="dxa"/>
+          </w:tcPr>
+          <w:p>
+            <w:r>
               <w:t xml:space="preserve">Scelta di </w:t>
             </w:r>
             <w:r>
@@ -1030,39 +1111,10 @@
           </w:tcPr>
           <w:p>
             <w:pPr>
-              <w:cnfStyle w:val="000000100000" w:firstRow="0" w:lastRow="0" w:firstColumn="0" w:lastColumn="0" w:oddVBand="0" w:evenVBand="0" w:oddHBand="1" w:evenHBand="0" w:firstRowFirstColumn="0" w:firstRowLastColumn="0" w:lastRowFirstColumn="0" w:lastRowLastColumn="0"/>
+              <w:cnfStyle w:val="000000000000" w:firstRow="0" w:lastRow="0" w:firstColumn="0" w:lastColumn="0" w:oddVBand="0" w:evenVBand="0" w:oddHBand="0" w:evenHBand="0" w:firstRowFirstColumn="0" w:firstRowLastColumn="0" w:lastRowFirstColumn="0" w:lastRowLastColumn="0"/>
             </w:pPr>
             <w:r>
               <w:t>Scelta dell’algoritmo di calcolo di una dieta.</w:t>
-            </w:r>
-          </w:p>
-        </w:tc>
-      </w:tr>
-      <w:tr>
-        <w:tc>
-          <w:tcPr>
-            <w:cnfStyle w:val="001000000000" w:firstRow="0" w:lastRow="0" w:firstColumn="1" w:lastColumn="0" w:oddVBand="0" w:evenVBand="0" w:oddHBand="0" w:evenHBand="0" w:firstRowFirstColumn="0" w:firstRowLastColumn="0" w:lastRowFirstColumn="0" w:lastRowLastColumn="0"/>
-            <w:tcW w:w="1838" w:type="dxa"/>
-          </w:tcPr>
-          <w:p>
-            <w:r>
-              <w:t>Calcolo di una dieta</w:t>
-            </w:r>
-          </w:p>
-        </w:tc>
-        <w:tc>
-          <w:tcPr>
-            <w:tcW w:w="7790" w:type="dxa"/>
-          </w:tcPr>
-          <w:p>
-            <w:pPr>
-              <w:cnfStyle w:val="000000000000" w:firstRow="0" w:lastRow="0" w:firstColumn="0" w:lastColumn="0" w:oddVBand="0" w:evenVBand="0" w:oddHBand="0" w:evenHBand="0" w:firstRowFirstColumn="0" w:firstRowLastColumn="0" w:lastRowFirstColumn="0" w:lastRowLastColumn="0"/>
-            </w:pPr>
-            <w:r>
-              <w:t>Operazione di formulazione di un menù settimanale per un utilizzatore in base ai dat</w:t>
-            </w:r>
-            <w:r>
-              <w:t>i inseriti in un profilo utente tramite un algoritmo di calcolo della dieta</w:t>
             </w:r>
           </w:p>
         </w:tc>
@@ -1071,6 +1123,35 @@
         <w:trPr>
           <w:cnfStyle w:val="000000100000" w:firstRow="0" w:lastRow="0" w:firstColumn="0" w:lastColumn="0" w:oddVBand="0" w:evenVBand="0" w:oddHBand="1" w:evenHBand="0" w:firstRowFirstColumn="0" w:firstRowLastColumn="0" w:lastRowFirstColumn="0" w:lastRowLastColumn="0"/>
         </w:trPr>
+        <w:tc>
+          <w:tcPr>
+            <w:cnfStyle w:val="001000000000" w:firstRow="0" w:lastRow="0" w:firstColumn="1" w:lastColumn="0" w:oddVBand="0" w:evenVBand="0" w:oddHBand="0" w:evenHBand="0" w:firstRowFirstColumn="0" w:firstRowLastColumn="0" w:lastRowFirstColumn="0" w:lastRowLastColumn="0"/>
+            <w:tcW w:w="1838" w:type="dxa"/>
+          </w:tcPr>
+          <w:p>
+            <w:r>
+              <w:t>Calcolo di una dieta</w:t>
+            </w:r>
+          </w:p>
+        </w:tc>
+        <w:tc>
+          <w:tcPr>
+            <w:tcW w:w="7790" w:type="dxa"/>
+          </w:tcPr>
+          <w:p>
+            <w:pPr>
+              <w:cnfStyle w:val="000000100000" w:firstRow="0" w:lastRow="0" w:firstColumn="0" w:lastColumn="0" w:oddVBand="0" w:evenVBand="0" w:oddHBand="1" w:evenHBand="0" w:firstRowFirstColumn="0" w:firstRowLastColumn="0" w:lastRowFirstColumn="0" w:lastRowLastColumn="0"/>
+            </w:pPr>
+            <w:r>
+              <w:t>Operazione di formulazione di un menù settimanale per un utilizzatore in base ai dat</w:t>
+            </w:r>
+            <w:r>
+              <w:t>i inseriti in un profilo utente tramite un algoritmo di calcolo della dieta</w:t>
+            </w:r>
+          </w:p>
+        </w:tc>
+      </w:tr>
+      <w:tr>
         <w:tc>
           <w:tcPr>
             <w:cnfStyle w:val="001000000000" w:firstRow="0" w:lastRow="0" w:firstColumn="1" w:lastColumn="0" w:oddVBand="0" w:evenVBand="0" w:oddHBand="0" w:evenHBand="0" w:firstRowFirstColumn="0" w:firstRowLastColumn="0" w:lastRowFirstColumn="0" w:lastRowLastColumn="0"/>
@@ -1097,36 +1178,10 @@
           </w:tcPr>
           <w:p>
             <w:pPr>
-              <w:cnfStyle w:val="000000100000" w:firstRow="0" w:lastRow="0" w:firstColumn="0" w:lastColumn="0" w:oddVBand="0" w:evenVBand="0" w:oddHBand="1" w:evenHBand="0" w:firstRowFirstColumn="0" w:firstRowLastColumn="0" w:lastRowFirstColumn="0" w:lastRowLastColumn="0"/>
+              <w:cnfStyle w:val="000000000000" w:firstRow="0" w:lastRow="0" w:firstColumn="0" w:lastColumn="0" w:oddVBand="0" w:evenVBand="0" w:oddHBand="0" w:evenHBand="0" w:firstRowFirstColumn="0" w:firstRowLastColumn="0" w:lastRowFirstColumn="0" w:lastRowLastColumn="0"/>
             </w:pPr>
             <w:r>
               <w:t>Strumento proprietario fornito dall’azienda atto al calcolo di un menù settimanale sulla base di un profilo utente dato. Fornisce inoltre la possibilità di trovare un piatto equivalente ad uno dato in base alla logica specifica del tipo di dieta.</w:t>
-            </w:r>
-          </w:p>
-        </w:tc>
-      </w:tr>
-      <w:tr>
-        <w:tc>
-          <w:tcPr>
-            <w:cnfStyle w:val="001000000000" w:firstRow="0" w:lastRow="0" w:firstColumn="1" w:lastColumn="0" w:oddVBand="0" w:evenVBand="0" w:oddHBand="0" w:evenHBand="0" w:firstRowFirstColumn="0" w:firstRowLastColumn="0" w:lastRowFirstColumn="0" w:lastRowLastColumn="0"/>
-            <w:tcW w:w="1838" w:type="dxa"/>
-          </w:tcPr>
-          <w:p>
-            <w:r>
-              <w:t>Algoritmo del peso forma</w:t>
-            </w:r>
-          </w:p>
-        </w:tc>
-        <w:tc>
-          <w:tcPr>
-            <w:tcW w:w="7790" w:type="dxa"/>
-          </w:tcPr>
-          <w:p>
-            <w:pPr>
-              <w:cnfStyle w:val="000000000000" w:firstRow="0" w:lastRow="0" w:firstColumn="0" w:lastColumn="0" w:oddVBand="0" w:evenVBand="0" w:oddHBand="0" w:evenHBand="0" w:firstRowFirstColumn="0" w:firstRowLastColumn="0" w:lastRowFirstColumn="0" w:lastRowLastColumn="0"/>
-            </w:pPr>
-            <w:r>
-              <w:t>Strumento di calcolo del peso forma di un utente a partire dal suo profilo.</w:t>
             </w:r>
           </w:p>
         </w:tc>
@@ -1142,6 +1197,37 @@
           </w:tcPr>
           <w:p>
             <w:r>
+              <w:t>Algoritmo del peso forma</w:t>
+            </w:r>
+          </w:p>
+          <w:p>
+            <w:r>
+              <w:t>Formula del peso forma</w:t>
+            </w:r>
+          </w:p>
+        </w:tc>
+        <w:tc>
+          <w:tcPr>
+            <w:tcW w:w="7790" w:type="dxa"/>
+          </w:tcPr>
+          <w:p>
+            <w:pPr>
+              <w:cnfStyle w:val="000000100000" w:firstRow="0" w:lastRow="0" w:firstColumn="0" w:lastColumn="0" w:oddVBand="0" w:evenVBand="0" w:oddHBand="1" w:evenHBand="0" w:firstRowFirstColumn="0" w:firstRowLastColumn="0" w:lastRowFirstColumn="0" w:lastRowLastColumn="0"/>
+            </w:pPr>
+            <w:r>
+              <w:t>Strumento di calcolo del peso forma di un utente a partire dal suo profilo.</w:t>
+            </w:r>
+          </w:p>
+        </w:tc>
+      </w:tr>
+      <w:tr>
+        <w:tc>
+          <w:tcPr>
+            <w:cnfStyle w:val="001000000000" w:firstRow="0" w:lastRow="0" w:firstColumn="1" w:lastColumn="0" w:oddVBand="0" w:evenVBand="0" w:oddHBand="0" w:evenHBand="0" w:firstRowFirstColumn="0" w:firstRowLastColumn="0" w:lastRowFirstColumn="0" w:lastRowLastColumn="0"/>
+            <w:tcW w:w="1838" w:type="dxa"/>
+          </w:tcPr>
+          <w:p>
+            <w:r>
               <w:t>Visualizzazione</w:t>
             </w:r>
             <w:r>
@@ -1161,7 +1247,7 @@
           </w:tcPr>
           <w:p>
             <w:pPr>
-              <w:cnfStyle w:val="000000100000" w:firstRow="0" w:lastRow="0" w:firstColumn="0" w:lastColumn="0" w:oddVBand="0" w:evenVBand="0" w:oddHBand="1" w:evenHBand="0" w:firstRowFirstColumn="0" w:firstRowLastColumn="0" w:lastRowFirstColumn="0" w:lastRowLastColumn="0"/>
+              <w:cnfStyle w:val="000000000000" w:firstRow="0" w:lastRow="0" w:firstColumn="0" w:lastColumn="0" w:oddVBand="0" w:evenVBand="0" w:oddHBand="0" w:evenHBand="0" w:firstRowFirstColumn="0" w:firstRowLastColumn="0" w:lastRowFirstColumn="0" w:lastRowLastColumn="0"/>
             </w:pPr>
             <w:r>
               <w:t>Servizio di visualiz</w:t>
@@ -1171,35 +1257,6 @@
             </w:r>
             <w:r>
               <w:t>azione del pasto successivo previsto dal menù settimanale.</w:t>
-            </w:r>
-          </w:p>
-        </w:tc>
-      </w:tr>
-      <w:tr>
-        <w:tc>
-          <w:tcPr>
-            <w:cnfStyle w:val="001000000000" w:firstRow="0" w:lastRow="0" w:firstColumn="1" w:lastColumn="0" w:oddVBand="0" w:evenVBand="0" w:oddHBand="0" w:evenHBand="0" w:firstRowFirstColumn="0" w:firstRowLastColumn="0" w:lastRowFirstColumn="0" w:lastRowLastColumn="0"/>
-            <w:tcW w:w="1838" w:type="dxa"/>
-          </w:tcPr>
-          <w:p>
-            <w:r>
-              <w:t>Scelta di un piatto alternativo</w:t>
-            </w:r>
-          </w:p>
-        </w:tc>
-        <w:tc>
-          <w:tcPr>
-            <w:tcW w:w="7790" w:type="dxa"/>
-          </w:tcPr>
-          <w:p>
-            <w:pPr>
-              <w:cnfStyle w:val="000000000000" w:firstRow="0" w:lastRow="0" w:firstColumn="0" w:lastColumn="0" w:oddVBand="0" w:evenVBand="0" w:oddHBand="0" w:evenHBand="0" w:firstRowFirstColumn="0" w:firstRowLastColumn="0" w:lastRowFirstColumn="0" w:lastRowLastColumn="0"/>
-            </w:pPr>
-            <w:r>
-              <w:t>Operazione di sostituzione di un piatto all’interno di un pasto con uno ad esso equivalente. L’equivalenza dipende dal tipo di dieta</w:t>
-            </w:r>
-            <w:r>
-              <w:t>.</w:t>
             </w:r>
           </w:p>
         </w:tc>
@@ -1215,6 +1272,35 @@
           </w:tcPr>
           <w:p>
             <w:r>
+              <w:t>Scelta di un piatto alternativo</w:t>
+            </w:r>
+          </w:p>
+        </w:tc>
+        <w:tc>
+          <w:tcPr>
+            <w:tcW w:w="7790" w:type="dxa"/>
+          </w:tcPr>
+          <w:p>
+            <w:pPr>
+              <w:cnfStyle w:val="000000100000" w:firstRow="0" w:lastRow="0" w:firstColumn="0" w:lastColumn="0" w:oddVBand="0" w:evenVBand="0" w:oddHBand="1" w:evenHBand="0" w:firstRowFirstColumn="0" w:firstRowLastColumn="0" w:lastRowFirstColumn="0" w:lastRowLastColumn="0"/>
+            </w:pPr>
+            <w:r>
+              <w:t>Operazione di sostituzione di un piatto all’interno di un pasto con uno ad esso equivalente. L’equivalenza dipende dal tipo di dieta</w:t>
+            </w:r>
+            <w:r>
+              <w:t>.</w:t>
+            </w:r>
+          </w:p>
+        </w:tc>
+      </w:tr>
+      <w:tr>
+        <w:tc>
+          <w:tcPr>
+            <w:cnfStyle w:val="001000000000" w:firstRow="0" w:lastRow="0" w:firstColumn="1" w:lastColumn="0" w:oddVBand="0" w:evenVBand="0" w:oddHBand="0" w:evenHBand="0" w:firstRowFirstColumn="0" w:firstRowLastColumn="0" w:lastRowFirstColumn="0" w:lastRowLastColumn="0"/>
+            <w:tcW w:w="1838" w:type="dxa"/>
+          </w:tcPr>
+          <w:p>
+            <w:r>
               <w:t>Ingrediente</w:t>
             </w:r>
           </w:p>
@@ -1225,36 +1311,21 @@
           </w:tcPr>
           <w:p>
             <w:pPr>
-              <w:cnfStyle w:val="000000100000" w:firstRow="0" w:lastRow="0" w:firstColumn="0" w:lastColumn="0" w:oddVBand="0" w:evenVBand="0" w:oddHBand="1" w:evenHBand="0" w:firstRowFirstColumn="0" w:firstRowLastColumn="0" w:lastRowFirstColumn="0" w:lastRowLastColumn="0"/>
-            </w:pPr>
-            <w:r>
-              <w:t>Elemento costitutivo base di un piatto.</w:t>
-            </w:r>
-          </w:p>
-        </w:tc>
-      </w:tr>
-      <w:tr>
-        <w:tc>
-          <w:tcPr>
-            <w:cnfStyle w:val="001000000000" w:firstRow="0" w:lastRow="0" w:firstColumn="1" w:lastColumn="0" w:oddVBand="0" w:evenVBand="0" w:oddHBand="0" w:evenHBand="0" w:firstRowFirstColumn="0" w:firstRowLastColumn="0" w:lastRowFirstColumn="0" w:lastRowLastColumn="0"/>
-            <w:tcW w:w="1838" w:type="dxa"/>
-          </w:tcPr>
-          <w:p>
-            <w:r>
-              <w:t>Piatto</w:t>
-            </w:r>
-          </w:p>
-        </w:tc>
-        <w:tc>
-          <w:tcPr>
-            <w:tcW w:w="7790" w:type="dxa"/>
-          </w:tcPr>
-          <w:p>
-            <w:pPr>
               <w:cnfStyle w:val="000000000000" w:firstRow="0" w:lastRow="0" w:firstColumn="0" w:lastColumn="0" w:oddVBand="0" w:evenVBand="0" w:oddHBand="0" w:evenHBand="0" w:firstRowFirstColumn="0" w:firstRowLastColumn="0" w:lastRowFirstColumn="0" w:lastRowLastColumn="0"/>
             </w:pPr>
             <w:r>
-              <w:t>Composto da un elenco di ingredienti e associato ad un apporto nutrizionale basato su 100gr di prodotto alimentare.</w:t>
+              <w:t>Elemento costitutivo base di un piatto</w:t>
+            </w:r>
+            <w:r>
+              <w:t xml:space="preserve">, </w:t>
+            </w:r>
+            <w:r>
+              <w:t>caratterizzato unicamente dal suo nome</w:t>
+            </w:r>
+            <w:bookmarkStart w:id="0" w:name="_GoBack"/>
+            <w:bookmarkEnd w:id="0"/>
+            <w:r>
+              <w:t>.</w:t>
             </w:r>
           </w:p>
         </w:tc>
@@ -1270,6 +1341,32 @@
           </w:tcPr>
           <w:p>
             <w:r>
+              <w:t>Piatto</w:t>
+            </w:r>
+          </w:p>
+        </w:tc>
+        <w:tc>
+          <w:tcPr>
+            <w:tcW w:w="7790" w:type="dxa"/>
+          </w:tcPr>
+          <w:p>
+            <w:pPr>
+              <w:cnfStyle w:val="000000100000" w:firstRow="0" w:lastRow="0" w:firstColumn="0" w:lastColumn="0" w:oddVBand="0" w:evenVBand="0" w:oddHBand="1" w:evenHBand="0" w:firstRowFirstColumn="0" w:firstRowLastColumn="0" w:lastRowFirstColumn="0" w:lastRowLastColumn="0"/>
+            </w:pPr>
+            <w:r>
+              <w:t>Composto da un elenco di ingredienti e associato ad un apporto nutrizionale basato su 100gr di prodotto alimentare.</w:t>
+            </w:r>
+          </w:p>
+        </w:tc>
+      </w:tr>
+      <w:tr>
+        <w:tc>
+          <w:tcPr>
+            <w:cnfStyle w:val="001000000000" w:firstRow="0" w:lastRow="0" w:firstColumn="1" w:lastColumn="0" w:oddVBand="0" w:evenVBand="0" w:oddHBand="0" w:evenHBand="0" w:firstRowFirstColumn="0" w:firstRowLastColumn="0" w:lastRowFirstColumn="0" w:lastRowLastColumn="0"/>
+            <w:tcW w:w="1838" w:type="dxa"/>
+          </w:tcPr>
+          <w:p>
+            <w:r>
               <w:t>Valori Nutrizionali</w:t>
             </w:r>
           </w:p>
@@ -1280,7 +1377,7 @@
           </w:tcPr>
           <w:p>
             <w:pPr>
-              <w:cnfStyle w:val="000000100000" w:firstRow="0" w:lastRow="0" w:firstColumn="0" w:lastColumn="0" w:oddVBand="0" w:evenVBand="0" w:oddHBand="1" w:evenHBand="0" w:firstRowFirstColumn="0" w:firstRowLastColumn="0" w:lastRowFirstColumn="0" w:lastRowLastColumn="0"/>
+              <w:cnfStyle w:val="000000000000" w:firstRow="0" w:lastRow="0" w:firstColumn="0" w:lastColumn="0" w:oddVBand="0" w:evenVBand="0" w:oddHBand="0" w:evenHBand="0" w:firstRowFirstColumn="0" w:firstRowLastColumn="0" w:lastRowFirstColumn="0" w:lastRowLastColumn="0"/>
             </w:pPr>
             <w:r>
               <w:t>Quantità di Calorie, proteine, carboidrati, grassi su cui basarsi per il calcolo della dieta</w:t>
@@ -1289,6 +1386,9 @@
         </w:tc>
       </w:tr>
       <w:tr>
+        <w:trPr>
+          <w:cnfStyle w:val="000000100000" w:firstRow="0" w:lastRow="0" w:firstColumn="0" w:lastColumn="0" w:oddVBand="0" w:evenVBand="0" w:oddHBand="1" w:evenHBand="0" w:firstRowFirstColumn="0" w:firstRowLastColumn="0" w:lastRowFirstColumn="0" w:lastRowLastColumn="0"/>
+        </w:trPr>
         <w:tc>
           <w:tcPr>
             <w:cnfStyle w:val="001000000000" w:firstRow="0" w:lastRow="0" w:firstColumn="1" w:lastColumn="0" w:oddVBand="0" w:evenVBand="0" w:oddHBand="0" w:evenHBand="0" w:firstRowFirstColumn="0" w:firstRowLastColumn="0" w:lastRowFirstColumn="0" w:lastRowLastColumn="0"/>
@@ -1306,7 +1406,7 @@
           </w:tcPr>
           <w:p>
             <w:pPr>
-              <w:cnfStyle w:val="000000000000" w:firstRow="0" w:lastRow="0" w:firstColumn="0" w:lastColumn="0" w:oddVBand="0" w:evenVBand="0" w:oddHBand="0" w:evenHBand="0" w:firstRowFirstColumn="0" w:firstRowLastColumn="0" w:lastRowFirstColumn="0" w:lastRowLastColumn="0"/>
+              <w:cnfStyle w:val="000000100000" w:firstRow="0" w:lastRow="0" w:firstColumn="0" w:lastColumn="0" w:oddVBand="0" w:evenVBand="0" w:oddHBand="1" w:evenHBand="0" w:firstRowFirstColumn="0" w:firstRowLastColumn="0" w:lastRowFirstColumn="0" w:lastRowLastColumn="0"/>
             </w:pPr>
             <w:r>
               <w:t>Insieme di uno o più piatti, ognuno</w:t>
@@ -2647,7 +2747,7 @@
 </file>
 
 <file path=customXml/itemProps1.xml><?xml version="1.0" encoding="utf-8"?>
-<ds:datastoreItem xmlns:ds="http://schemas.openxmlformats.org/officeDocument/2006/customXml" ds:itemID="{207778FC-579C-4D02-A57C-6F8994437265}">
+<ds:datastoreItem xmlns:ds="http://schemas.openxmlformats.org/officeDocument/2006/customXml" ds:itemID="{8772991A-65EE-418D-AC10-08853EEDB0C5}">
   <ds:schemaRefs>
     <ds:schemaRef ds:uri="http://schemas.openxmlformats.org/officeDocument/2006/bibliography"/>
   </ds:schemaRefs>

</xml_diff>